<commit_message>
chore: adding part 2 word doc with title.
</commit_message>
<xml_diff>
--- a/Part1.SetUpLocalServerlessDevelopment.docx
+++ b/Part1.SetUpLocalServerlessDevelopment.docx
@@ -1796,7 +1796,7 @@
         <w:spacing w:after="0" w:line="240" w:lineRule="auto"/>
         <w:ind w:left="720"/>
         <w:rPr>
-          <w:rFonts w:ascii="Miriam Fixed" w:hAnsi="Miriam Fixed" w:cs="Miriam Fixed" w:hint="cs"/>
+          <w:rFonts w:ascii="Miriam Fixed" w:hAnsi="Miriam Fixed" w:cs="Miriam Fixed"/>
           <w:sz w:val="20"/>
           <w:highlight w:val="lightGray"/>
         </w:rPr>
@@ -1814,9 +1814,6 @@
       <w:pPr>
         <w:spacing w:after="0" w:line="240" w:lineRule="auto"/>
         <w:ind w:left="720"/>
-        <w:rPr>
-          <w:rFonts w:hint="cs"/>
-        </w:rPr>
       </w:pPr>
       <w:r>
         <w:rPr>
@@ -2721,7 +2718,7 @@
         <w:spacing w:after="0" w:line="240" w:lineRule="auto"/>
         <w:ind w:left="720"/>
         <w:rPr>
-          <w:rFonts w:ascii="Miriam Fixed" w:hAnsi="Miriam Fixed" w:cs="Miriam Fixed" w:hint="cs"/>
+          <w:rFonts w:ascii="Miriam Fixed" w:hAnsi="Miriam Fixed" w:cs="Miriam Fixed"/>
           <w:sz w:val="20"/>
           <w:highlight w:val="lightGray"/>
         </w:rPr>
@@ -2776,7 +2773,7 @@
         <w:spacing w:after="0" w:line="240" w:lineRule="auto"/>
         <w:ind w:left="720"/>
         <w:rPr>
-          <w:rFonts w:ascii="Miriam Fixed" w:hAnsi="Miriam Fixed" w:cs="Miriam Fixed" w:hint="cs"/>
+          <w:rFonts w:ascii="Miriam Fixed" w:hAnsi="Miriam Fixed" w:cs="Miriam Fixed"/>
           <w:sz w:val="20"/>
           <w:highlight w:val="lightGray"/>
         </w:rPr>
@@ -2795,7 +2792,7 @@
         <w:spacing w:after="0" w:line="240" w:lineRule="auto"/>
         <w:ind w:left="720"/>
         <w:rPr>
-          <w:rFonts w:ascii="Miriam Fixed" w:hAnsi="Miriam Fixed" w:cs="Miriam Fixed" w:hint="cs"/>
+          <w:rFonts w:ascii="Miriam Fixed" w:hAnsi="Miriam Fixed" w:cs="Miriam Fixed"/>
           <w:sz w:val="20"/>
           <w:highlight w:val="lightGray"/>
         </w:rPr>
@@ -2814,7 +2811,7 @@
         <w:spacing w:after="0" w:line="240" w:lineRule="auto"/>
         <w:ind w:left="720"/>
         <w:rPr>
-          <w:rFonts w:ascii="Miriam Fixed" w:hAnsi="Miriam Fixed" w:cs="Miriam Fixed" w:hint="cs"/>
+          <w:rFonts w:ascii="Miriam Fixed" w:hAnsi="Miriam Fixed" w:cs="Miriam Fixed"/>
           <w:sz w:val="20"/>
           <w:highlight w:val="lightGray"/>
         </w:rPr>
@@ -2851,7 +2848,7 @@
         <w:spacing w:after="0" w:line="240" w:lineRule="auto"/>
         <w:ind w:left="720"/>
         <w:rPr>
-          <w:rFonts w:ascii="Miriam Fixed" w:hAnsi="Miriam Fixed" w:cs="Miriam Fixed" w:hint="cs"/>
+          <w:rFonts w:ascii="Miriam Fixed" w:hAnsi="Miriam Fixed" w:cs="Miriam Fixed"/>
           <w:sz w:val="20"/>
           <w:highlight w:val="lightGray"/>
         </w:rPr>
@@ -2888,7 +2885,7 @@
         <w:spacing w:after="0" w:line="240" w:lineRule="auto"/>
         <w:ind w:left="720"/>
         <w:rPr>
-          <w:rFonts w:ascii="Miriam Fixed" w:hAnsi="Miriam Fixed" w:cs="Miriam Fixed" w:hint="cs"/>
+          <w:rFonts w:ascii="Miriam Fixed" w:hAnsi="Miriam Fixed" w:cs="Miriam Fixed"/>
           <w:sz w:val="20"/>
           <w:highlight w:val="lightGray"/>
         </w:rPr>
@@ -2925,7 +2922,7 @@
         <w:spacing w:after="0" w:line="240" w:lineRule="auto"/>
         <w:ind w:left="720"/>
         <w:rPr>
-          <w:rFonts w:ascii="Miriam Fixed" w:hAnsi="Miriam Fixed" w:cs="Miriam Fixed" w:hint="cs"/>
+          <w:rFonts w:ascii="Miriam Fixed" w:hAnsi="Miriam Fixed" w:cs="Miriam Fixed"/>
           <w:sz w:val="20"/>
           <w:highlight w:val="lightGray"/>
         </w:rPr>
@@ -2962,7 +2959,7 @@
         <w:spacing w:after="0" w:line="240" w:lineRule="auto"/>
         <w:ind w:left="720"/>
         <w:rPr>
-          <w:rFonts w:ascii="Miriam Fixed" w:hAnsi="Miriam Fixed" w:cs="Miriam Fixed" w:hint="cs"/>
+          <w:rFonts w:ascii="Miriam Fixed" w:hAnsi="Miriam Fixed" w:cs="Miriam Fixed"/>
           <w:sz w:val="20"/>
           <w:highlight w:val="lightGray"/>
         </w:rPr>
@@ -2981,7 +2978,7 @@
         <w:spacing w:after="0" w:line="240" w:lineRule="auto"/>
         <w:ind w:left="720"/>
         <w:rPr>
-          <w:rFonts w:ascii="Miriam Fixed" w:hAnsi="Miriam Fixed" w:cs="Miriam Fixed" w:hint="cs"/>
+          <w:rFonts w:ascii="Miriam Fixed" w:hAnsi="Miriam Fixed" w:cs="Miriam Fixed"/>
           <w:sz w:val="20"/>
           <w:highlight w:val="lightGray"/>
         </w:rPr>
@@ -3000,7 +2997,7 @@
         <w:spacing w:after="0" w:line="240" w:lineRule="auto"/>
         <w:ind w:left="720"/>
         <w:rPr>
-          <w:rFonts w:ascii="Miriam Fixed" w:hAnsi="Miriam Fixed" w:cs="Miriam Fixed" w:hint="cs"/>
+          <w:rFonts w:ascii="Miriam Fixed" w:hAnsi="Miriam Fixed" w:cs="Miriam Fixed"/>
           <w:sz w:val="20"/>
           <w:highlight w:val="lightGray"/>
         </w:rPr>
@@ -3019,7 +3016,7 @@
         <w:spacing w:after="0" w:line="240" w:lineRule="auto"/>
         <w:ind w:left="720"/>
         <w:rPr>
-          <w:rFonts w:ascii="Miriam Fixed" w:hAnsi="Miriam Fixed" w:cs="Miriam Fixed" w:hint="cs"/>
+          <w:rFonts w:ascii="Miriam Fixed" w:hAnsi="Miriam Fixed" w:cs="Miriam Fixed"/>
           <w:sz w:val="20"/>
           <w:highlight w:val="lightGray"/>
         </w:rPr>
@@ -3038,7 +3035,7 @@
         <w:spacing w:after="0" w:line="240" w:lineRule="auto"/>
         <w:ind w:left="720"/>
         <w:rPr>
-          <w:rFonts w:ascii="Miriam Fixed" w:hAnsi="Miriam Fixed" w:cs="Miriam Fixed" w:hint="cs"/>
+          <w:rFonts w:ascii="Miriam Fixed" w:hAnsi="Miriam Fixed" w:cs="Miriam Fixed"/>
           <w:sz w:val="20"/>
           <w:highlight w:val="lightGray"/>
         </w:rPr>
@@ -3057,7 +3054,7 @@
         <w:spacing w:after="0" w:line="240" w:lineRule="auto"/>
         <w:ind w:left="720"/>
         <w:rPr>
-          <w:rFonts w:ascii="Miriam Fixed" w:hAnsi="Miriam Fixed" w:cs="Miriam Fixed" w:hint="cs"/>
+          <w:rFonts w:ascii="Miriam Fixed" w:hAnsi="Miriam Fixed" w:cs="Miriam Fixed"/>
           <w:sz w:val="20"/>
           <w:highlight w:val="lightGray"/>
         </w:rPr>
@@ -3076,7 +3073,7 @@
         <w:spacing w:after="0" w:line="240" w:lineRule="auto"/>
         <w:ind w:left="720"/>
         <w:rPr>
-          <w:rFonts w:ascii="Miriam Fixed" w:hAnsi="Miriam Fixed" w:cs="Miriam Fixed" w:hint="cs"/>
+          <w:rFonts w:ascii="Miriam Fixed" w:hAnsi="Miriam Fixed" w:cs="Miriam Fixed"/>
           <w:sz w:val="20"/>
           <w:highlight w:val="lightGray"/>
         </w:rPr>
@@ -3095,7 +3092,7 @@
         <w:spacing w:after="0" w:line="240" w:lineRule="auto"/>
         <w:ind w:left="720"/>
         <w:rPr>
-          <w:rFonts w:ascii="Miriam Fixed" w:hAnsi="Miriam Fixed" w:cs="Miriam Fixed" w:hint="cs"/>
+          <w:rFonts w:ascii="Miriam Fixed" w:hAnsi="Miriam Fixed" w:cs="Miriam Fixed"/>
           <w:sz w:val="20"/>
           <w:highlight w:val="lightGray"/>
         </w:rPr>
@@ -3114,7 +3111,7 @@
         <w:spacing w:after="0" w:line="240" w:lineRule="auto"/>
         <w:ind w:left="720"/>
         <w:rPr>
-          <w:rFonts w:ascii="Miriam Fixed" w:hAnsi="Miriam Fixed" w:cs="Miriam Fixed" w:hint="cs"/>
+          <w:rFonts w:ascii="Miriam Fixed" w:hAnsi="Miriam Fixed" w:cs="Miriam Fixed"/>
           <w:sz w:val="20"/>
           <w:highlight w:val="lightGray"/>
         </w:rPr>
@@ -3133,7 +3130,7 @@
         <w:spacing w:after="0" w:line="240" w:lineRule="auto"/>
         <w:ind w:left="720"/>
         <w:rPr>
-          <w:rFonts w:ascii="Miriam Fixed" w:hAnsi="Miriam Fixed" w:cs="Miriam Fixed" w:hint="cs"/>
+          <w:rFonts w:ascii="Miriam Fixed" w:hAnsi="Miriam Fixed" w:cs="Miriam Fixed"/>
           <w:sz w:val="20"/>
           <w:highlight w:val="lightGray"/>
         </w:rPr>
@@ -3152,7 +3149,7 @@
         <w:spacing w:after="0" w:line="240" w:lineRule="auto"/>
         <w:ind w:left="720"/>
         <w:rPr>
-          <w:rFonts w:ascii="Miriam Fixed" w:hAnsi="Miriam Fixed" w:cs="Miriam Fixed" w:hint="cs"/>
+          <w:rFonts w:ascii="Miriam Fixed" w:hAnsi="Miriam Fixed" w:cs="Miriam Fixed"/>
           <w:sz w:val="20"/>
           <w:highlight w:val="lightGray"/>
         </w:rPr>
@@ -3171,7 +3168,7 @@
         <w:spacing w:after="0" w:line="240" w:lineRule="auto"/>
         <w:ind w:left="720"/>
         <w:rPr>
-          <w:rFonts w:ascii="Miriam Fixed" w:hAnsi="Miriam Fixed" w:cs="Miriam Fixed" w:hint="cs"/>
+          <w:rFonts w:ascii="Miriam Fixed" w:hAnsi="Miriam Fixed" w:cs="Miriam Fixed"/>
           <w:sz w:val="20"/>
           <w:highlight w:val="lightGray"/>
         </w:rPr>
@@ -3190,7 +3187,7 @@
         <w:spacing w:after="0" w:line="240" w:lineRule="auto"/>
         <w:ind w:left="720"/>
         <w:rPr>
-          <w:rFonts w:ascii="Miriam Fixed" w:hAnsi="Miriam Fixed" w:cs="Miriam Fixed" w:hint="cs"/>
+          <w:rFonts w:ascii="Miriam Fixed" w:hAnsi="Miriam Fixed" w:cs="Miriam Fixed"/>
           <w:sz w:val="20"/>
           <w:highlight w:val="lightGray"/>
         </w:rPr>
@@ -3209,7 +3206,7 @@
         <w:spacing w:after="0" w:line="240" w:lineRule="auto"/>
         <w:ind w:left="720"/>
         <w:rPr>
-          <w:rFonts w:ascii="Miriam Fixed" w:hAnsi="Miriam Fixed" w:cs="Miriam Fixed" w:hint="cs"/>
+          <w:rFonts w:ascii="Miriam Fixed" w:hAnsi="Miriam Fixed" w:cs="Miriam Fixed"/>
           <w:sz w:val="20"/>
           <w:highlight w:val="lightGray"/>
         </w:rPr>
@@ -3228,7 +3225,7 @@
         <w:spacing w:after="0" w:line="240" w:lineRule="auto"/>
         <w:ind w:left="720"/>
         <w:rPr>
-          <w:rFonts w:ascii="Miriam Fixed" w:hAnsi="Miriam Fixed" w:cs="Miriam Fixed" w:hint="cs"/>
+          <w:rFonts w:ascii="Miriam Fixed" w:hAnsi="Miriam Fixed" w:cs="Miriam Fixed"/>
           <w:sz w:val="20"/>
           <w:highlight w:val="lightGray"/>
         </w:rPr>
@@ -3247,7 +3244,7 @@
         <w:spacing w:after="0" w:line="240" w:lineRule="auto"/>
         <w:ind w:left="720"/>
         <w:rPr>
-          <w:rFonts w:ascii="Miriam Fixed" w:hAnsi="Miriam Fixed" w:cs="Miriam Fixed" w:hint="cs"/>
+          <w:rFonts w:ascii="Miriam Fixed" w:hAnsi="Miriam Fixed" w:cs="Miriam Fixed"/>
           <w:sz w:val="20"/>
           <w:highlight w:val="lightGray"/>
         </w:rPr>
@@ -3266,7 +3263,7 @@
         <w:spacing w:after="0" w:line="240" w:lineRule="auto"/>
         <w:ind w:left="720"/>
         <w:rPr>
-          <w:rFonts w:ascii="Miriam Fixed" w:hAnsi="Miriam Fixed" w:cs="Miriam Fixed" w:hint="cs"/>
+          <w:rFonts w:ascii="Miriam Fixed" w:hAnsi="Miriam Fixed" w:cs="Miriam Fixed"/>
           <w:sz w:val="20"/>
           <w:highlight w:val="lightGray"/>
         </w:rPr>
@@ -3285,7 +3282,7 @@
         <w:spacing w:after="0" w:line="240" w:lineRule="auto"/>
         <w:ind w:left="720"/>
         <w:rPr>
-          <w:rFonts w:ascii="Miriam Fixed" w:hAnsi="Miriam Fixed" w:cs="Miriam Fixed" w:hint="cs"/>
+          <w:rFonts w:ascii="Miriam Fixed" w:hAnsi="Miriam Fixed" w:cs="Miriam Fixed"/>
           <w:sz w:val="20"/>
           <w:highlight w:val="lightGray"/>
         </w:rPr>
@@ -3304,7 +3301,7 @@
         <w:spacing w:after="0" w:line="240" w:lineRule="auto"/>
         <w:ind w:left="720"/>
         <w:rPr>
-          <w:rFonts w:ascii="Miriam Fixed" w:hAnsi="Miriam Fixed" w:cs="Miriam Fixed" w:hint="cs"/>
+          <w:rFonts w:ascii="Miriam Fixed" w:hAnsi="Miriam Fixed" w:cs="Miriam Fixed"/>
           <w:sz w:val="20"/>
           <w:highlight w:val="lightGray"/>
         </w:rPr>
@@ -3323,7 +3320,7 @@
         <w:spacing w:after="0" w:line="240" w:lineRule="auto"/>
         <w:ind w:left="720"/>
         <w:rPr>
-          <w:rFonts w:ascii="Miriam Fixed" w:hAnsi="Miriam Fixed" w:cs="Miriam Fixed" w:hint="cs"/>
+          <w:rFonts w:ascii="Miriam Fixed" w:hAnsi="Miriam Fixed" w:cs="Miriam Fixed"/>
           <w:sz w:val="20"/>
           <w:highlight w:val="lightGray"/>
         </w:rPr>
@@ -3342,7 +3339,7 @@
         <w:spacing w:after="0" w:line="240" w:lineRule="auto"/>
         <w:ind w:left="720"/>
         <w:rPr>
-          <w:rFonts w:ascii="Miriam Fixed" w:hAnsi="Miriam Fixed" w:cs="Miriam Fixed" w:hint="cs"/>
+          <w:rFonts w:ascii="Miriam Fixed" w:hAnsi="Miriam Fixed" w:cs="Miriam Fixed"/>
           <w:sz w:val="20"/>
           <w:highlight w:val="lightGray"/>
         </w:rPr>
@@ -3361,7 +3358,7 @@
         <w:spacing w:after="0" w:line="240" w:lineRule="auto"/>
         <w:ind w:left="720"/>
         <w:rPr>
-          <w:rFonts w:ascii="Miriam Fixed" w:hAnsi="Miriam Fixed" w:cs="Miriam Fixed" w:hint="cs"/>
+          <w:rFonts w:ascii="Miriam Fixed" w:hAnsi="Miriam Fixed" w:cs="Miriam Fixed"/>
           <w:sz w:val="20"/>
           <w:highlight w:val="lightGray"/>
         </w:rPr>
@@ -3380,7 +3377,7 @@
         <w:spacing w:after="0" w:line="240" w:lineRule="auto"/>
         <w:ind w:left="720"/>
         <w:rPr>
-          <w:rFonts w:ascii="Miriam Fixed" w:hAnsi="Miriam Fixed" w:cs="Miriam Fixed" w:hint="cs"/>
+          <w:rFonts w:ascii="Miriam Fixed" w:hAnsi="Miriam Fixed" w:cs="Miriam Fixed"/>
           <w:sz w:val="20"/>
           <w:highlight w:val="lightGray"/>
         </w:rPr>
@@ -3399,7 +3396,7 @@
         <w:spacing w:after="0" w:line="240" w:lineRule="auto"/>
         <w:ind w:left="720"/>
         <w:rPr>
-          <w:rFonts w:ascii="Miriam Fixed" w:hAnsi="Miriam Fixed" w:cs="Miriam Fixed" w:hint="cs"/>
+          <w:rFonts w:ascii="Miriam Fixed" w:hAnsi="Miriam Fixed" w:cs="Miriam Fixed"/>
           <w:sz w:val="20"/>
           <w:highlight w:val="lightGray"/>
         </w:rPr>
@@ -3418,7 +3415,7 @@
         <w:spacing w:after="0" w:line="240" w:lineRule="auto"/>
         <w:ind w:left="720"/>
         <w:rPr>
-          <w:rFonts w:ascii="Miriam Fixed" w:hAnsi="Miriam Fixed" w:cs="Miriam Fixed" w:hint="cs"/>
+          <w:rFonts w:ascii="Miriam Fixed" w:hAnsi="Miriam Fixed" w:cs="Miriam Fixed"/>
           <w:sz w:val="20"/>
           <w:highlight w:val="lightGray"/>
         </w:rPr>
@@ -3437,7 +3434,7 @@
         <w:spacing w:after="0" w:line="240" w:lineRule="auto"/>
         <w:ind w:left="720"/>
         <w:rPr>
-          <w:rFonts w:ascii="Miriam Fixed" w:hAnsi="Miriam Fixed" w:cs="Miriam Fixed" w:hint="cs"/>
+          <w:rFonts w:ascii="Miriam Fixed" w:hAnsi="Miriam Fixed" w:cs="Miriam Fixed"/>
           <w:sz w:val="20"/>
           <w:highlight w:val="lightGray"/>
         </w:rPr>
@@ -3474,7 +3471,7 @@
         <w:spacing w:after="0" w:line="240" w:lineRule="auto"/>
         <w:ind w:left="720"/>
         <w:rPr>
-          <w:rFonts w:ascii="Miriam Fixed" w:hAnsi="Miriam Fixed" w:cs="Miriam Fixed" w:hint="cs"/>
+          <w:rFonts w:ascii="Miriam Fixed" w:hAnsi="Miriam Fixed" w:cs="Miriam Fixed"/>
           <w:sz w:val="20"/>
           <w:highlight w:val="lightGray"/>
         </w:rPr>
@@ -3493,7 +3490,7 @@
         <w:spacing w:after="0" w:line="240" w:lineRule="auto"/>
         <w:ind w:left="720"/>
         <w:rPr>
-          <w:rFonts w:ascii="Miriam Fixed" w:hAnsi="Miriam Fixed" w:cs="Miriam Fixed" w:hint="cs"/>
+          <w:rFonts w:ascii="Miriam Fixed" w:hAnsi="Miriam Fixed" w:cs="Miriam Fixed"/>
           <w:sz w:val="20"/>
           <w:highlight w:val="lightGray"/>
         </w:rPr>
@@ -3512,7 +3509,7 @@
         <w:spacing w:after="0" w:line="240" w:lineRule="auto"/>
         <w:ind w:left="720"/>
         <w:rPr>
-          <w:rFonts w:ascii="Miriam Fixed" w:hAnsi="Miriam Fixed" w:cs="Miriam Fixed" w:hint="cs"/>
+          <w:rFonts w:ascii="Miriam Fixed" w:hAnsi="Miriam Fixed" w:cs="Miriam Fixed"/>
           <w:sz w:val="20"/>
           <w:highlight w:val="lightGray"/>
         </w:rPr>
@@ -3531,7 +3528,7 @@
         <w:spacing w:after="0" w:line="240" w:lineRule="auto"/>
         <w:ind w:left="720"/>
         <w:rPr>
-          <w:rFonts w:ascii="Miriam Fixed" w:hAnsi="Miriam Fixed" w:cs="Miriam Fixed" w:hint="cs"/>
+          <w:rFonts w:ascii="Miriam Fixed" w:hAnsi="Miriam Fixed" w:cs="Miriam Fixed"/>
           <w:sz w:val="20"/>
           <w:highlight w:val="lightGray"/>
         </w:rPr>
@@ -3550,7 +3547,7 @@
         <w:spacing w:after="0" w:line="240" w:lineRule="auto"/>
         <w:ind w:left="720"/>
         <w:rPr>
-          <w:rFonts w:ascii="Miriam Fixed" w:hAnsi="Miriam Fixed" w:cs="Miriam Fixed" w:hint="cs"/>
+          <w:rFonts w:ascii="Miriam Fixed" w:hAnsi="Miriam Fixed" w:cs="Miriam Fixed"/>
           <w:sz w:val="20"/>
           <w:highlight w:val="lightGray"/>
         </w:rPr>
@@ -3587,7 +3584,7 @@
         <w:spacing w:after="0" w:line="240" w:lineRule="auto"/>
         <w:ind w:left="720"/>
         <w:rPr>
-          <w:rFonts w:ascii="Miriam Fixed" w:hAnsi="Miriam Fixed" w:cs="Miriam Fixed" w:hint="cs"/>
+          <w:rFonts w:ascii="Miriam Fixed" w:hAnsi="Miriam Fixed" w:cs="Miriam Fixed"/>
           <w:sz w:val="20"/>
           <w:highlight w:val="lightGray"/>
         </w:rPr>
@@ -3606,7 +3603,7 @@
         <w:spacing w:after="0" w:line="240" w:lineRule="auto"/>
         <w:ind w:left="720"/>
         <w:rPr>
-          <w:rFonts w:ascii="Miriam Fixed" w:hAnsi="Miriam Fixed" w:cs="Miriam Fixed" w:hint="cs"/>
+          <w:rFonts w:ascii="Miriam Fixed" w:hAnsi="Miriam Fixed" w:cs="Miriam Fixed"/>
           <w:sz w:val="20"/>
           <w:highlight w:val="lightGray"/>
         </w:rPr>
@@ -3625,7 +3622,7 @@
         <w:spacing w:after="0" w:line="240" w:lineRule="auto"/>
         <w:ind w:left="720"/>
         <w:rPr>
-          <w:rFonts w:ascii="Miriam Fixed" w:hAnsi="Miriam Fixed" w:cs="Miriam Fixed" w:hint="cs"/>
+          <w:rFonts w:ascii="Miriam Fixed" w:hAnsi="Miriam Fixed" w:cs="Miriam Fixed"/>
           <w:sz w:val="20"/>
           <w:highlight w:val="lightGray"/>
         </w:rPr>
@@ -3644,7 +3641,7 @@
         <w:spacing w:after="0" w:line="240" w:lineRule="auto"/>
         <w:ind w:left="720"/>
         <w:rPr>
-          <w:rFonts w:ascii="Miriam Fixed" w:hAnsi="Miriam Fixed" w:cs="Miriam Fixed" w:hint="cs"/>
+          <w:rFonts w:ascii="Miriam Fixed" w:hAnsi="Miriam Fixed" w:cs="Miriam Fixed"/>
           <w:sz w:val="20"/>
           <w:highlight w:val="lightGray"/>
         </w:rPr>
@@ -3663,7 +3660,7 @@
         <w:spacing w:after="0" w:line="240" w:lineRule="auto"/>
         <w:ind w:left="720"/>
         <w:rPr>
-          <w:rFonts w:ascii="Miriam Fixed" w:hAnsi="Miriam Fixed" w:cs="Miriam Fixed" w:hint="cs"/>
+          <w:rFonts w:ascii="Miriam Fixed" w:hAnsi="Miriam Fixed" w:cs="Miriam Fixed"/>
           <w:sz w:val="20"/>
           <w:highlight w:val="lightGray"/>
         </w:rPr>
@@ -3683,7 +3680,7 @@
         <w:spacing w:after="0" w:line="240" w:lineRule="auto"/>
         <w:ind w:left="720"/>
         <w:rPr>
-          <w:rFonts w:ascii="Miriam Fixed" w:hAnsi="Miriam Fixed" w:cs="Miriam Fixed" w:hint="cs"/>
+          <w:rFonts w:ascii="Miriam Fixed" w:hAnsi="Miriam Fixed" w:cs="Miriam Fixed"/>
           <w:sz w:val="20"/>
           <w:highlight w:val="lightGray"/>
         </w:rPr>
@@ -3702,7 +3699,7 @@
         <w:spacing w:after="0" w:line="240" w:lineRule="auto"/>
         <w:ind w:left="720"/>
         <w:rPr>
-          <w:rFonts w:ascii="Miriam Fixed" w:hAnsi="Miriam Fixed" w:cs="Miriam Fixed" w:hint="cs"/>
+          <w:rFonts w:ascii="Miriam Fixed" w:hAnsi="Miriam Fixed" w:cs="Miriam Fixed"/>
           <w:sz w:val="20"/>
           <w:highlight w:val="lightGray"/>
         </w:rPr>
@@ -3739,7 +3736,7 @@
         <w:spacing w:after="0" w:line="240" w:lineRule="auto"/>
         <w:ind w:left="720"/>
         <w:rPr>
-          <w:rFonts w:ascii="Miriam Fixed" w:hAnsi="Miriam Fixed" w:cs="Miriam Fixed" w:hint="cs"/>
+          <w:rFonts w:ascii="Miriam Fixed" w:hAnsi="Miriam Fixed" w:cs="Miriam Fixed"/>
           <w:sz w:val="20"/>
           <w:highlight w:val="lightGray"/>
         </w:rPr>
@@ -3758,7 +3755,7 @@
         <w:spacing w:after="0" w:line="240" w:lineRule="auto"/>
         <w:ind w:left="720"/>
         <w:rPr>
-          <w:rFonts w:ascii="Miriam Fixed" w:hAnsi="Miriam Fixed" w:cs="Miriam Fixed" w:hint="cs"/>
+          <w:rFonts w:ascii="Miriam Fixed" w:hAnsi="Miriam Fixed" w:cs="Miriam Fixed"/>
           <w:sz w:val="20"/>
           <w:highlight w:val="lightGray"/>
         </w:rPr>
@@ -3777,7 +3774,7 @@
         <w:spacing w:after="0" w:line="240" w:lineRule="auto"/>
         <w:ind w:left="720"/>
         <w:rPr>
-          <w:rFonts w:ascii="Miriam Fixed" w:hAnsi="Miriam Fixed" w:cs="Miriam Fixed" w:hint="cs"/>
+          <w:rFonts w:ascii="Miriam Fixed" w:hAnsi="Miriam Fixed" w:cs="Miriam Fixed"/>
           <w:sz w:val="20"/>
           <w:highlight w:val="lightGray"/>
         </w:rPr>
@@ -3796,7 +3793,7 @@
         <w:spacing w:after="0" w:line="240" w:lineRule="auto"/>
         <w:ind w:left="720"/>
         <w:rPr>
-          <w:rFonts w:ascii="Miriam Fixed" w:hAnsi="Miriam Fixed" w:cs="Miriam Fixed" w:hint="cs"/>
+          <w:rFonts w:ascii="Miriam Fixed" w:hAnsi="Miriam Fixed" w:cs="Miriam Fixed"/>
           <w:sz w:val="20"/>
           <w:highlight w:val="lightGray"/>
         </w:rPr>
@@ -3833,7 +3830,7 @@
         <w:spacing w:after="0" w:line="240" w:lineRule="auto"/>
         <w:ind w:left="720"/>
         <w:rPr>
-          <w:rFonts w:ascii="Miriam Fixed" w:hAnsi="Miriam Fixed" w:cs="Miriam Fixed" w:hint="cs"/>
+          <w:rFonts w:ascii="Miriam Fixed" w:hAnsi="Miriam Fixed" w:cs="Miriam Fixed"/>
           <w:sz w:val="20"/>
           <w:highlight w:val="lightGray"/>
         </w:rPr>
@@ -3852,7 +3849,7 @@
         <w:spacing w:after="0" w:line="240" w:lineRule="auto"/>
         <w:ind w:left="720"/>
         <w:rPr>
-          <w:rFonts w:ascii="Miriam Fixed" w:hAnsi="Miriam Fixed" w:cs="Miriam Fixed" w:hint="cs"/>
+          <w:rFonts w:ascii="Miriam Fixed" w:hAnsi="Miriam Fixed" w:cs="Miriam Fixed"/>
           <w:sz w:val="20"/>
           <w:highlight w:val="lightGray"/>
         </w:rPr>
@@ -3907,7 +3904,7 @@
         <w:spacing w:after="0" w:line="240" w:lineRule="auto"/>
         <w:ind w:left="720"/>
         <w:rPr>
-          <w:rFonts w:ascii="Miriam Fixed" w:hAnsi="Miriam Fixed" w:cs="Miriam Fixed" w:hint="cs"/>
+          <w:rFonts w:ascii="Miriam Fixed" w:hAnsi="Miriam Fixed" w:cs="Miriam Fixed"/>
           <w:sz w:val="20"/>
           <w:highlight w:val="lightGray"/>
         </w:rPr>
@@ -3926,7 +3923,7 @@
         <w:spacing w:after="0" w:line="240" w:lineRule="auto"/>
         <w:ind w:left="720"/>
         <w:rPr>
-          <w:rFonts w:ascii="Miriam Fixed" w:hAnsi="Miriam Fixed" w:cs="Miriam Fixed" w:hint="cs"/>
+          <w:rFonts w:ascii="Miriam Fixed" w:hAnsi="Miriam Fixed" w:cs="Miriam Fixed"/>
           <w:sz w:val="20"/>
           <w:highlight w:val="lightGray"/>
         </w:rPr>
@@ -3945,7 +3942,7 @@
         <w:spacing w:after="0" w:line="240" w:lineRule="auto"/>
         <w:ind w:left="720"/>
         <w:rPr>
-          <w:rFonts w:ascii="Miriam Fixed" w:hAnsi="Miriam Fixed" w:cs="Miriam Fixed" w:hint="cs"/>
+          <w:rFonts w:ascii="Miriam Fixed" w:hAnsi="Miriam Fixed" w:cs="Miriam Fixed"/>
           <w:sz w:val="20"/>
           <w:highlight w:val="lightGray"/>
         </w:rPr>
@@ -3964,7 +3961,7 @@
         <w:spacing w:after="0" w:line="240" w:lineRule="auto"/>
         <w:ind w:left="720"/>
         <w:rPr>
-          <w:rFonts w:ascii="Miriam Fixed" w:hAnsi="Miriam Fixed" w:cs="Miriam Fixed" w:hint="cs"/>
+          <w:rFonts w:ascii="Miriam Fixed" w:hAnsi="Miriam Fixed" w:cs="Miriam Fixed"/>
           <w:sz w:val="20"/>
           <w:highlight w:val="lightGray"/>
         </w:rPr>
@@ -3983,7 +3980,7 @@
         <w:spacing w:after="0" w:line="240" w:lineRule="auto"/>
         <w:ind w:left="720"/>
         <w:rPr>
-          <w:rFonts w:ascii="Miriam Fixed" w:hAnsi="Miriam Fixed" w:cs="Miriam Fixed" w:hint="cs"/>
+          <w:rFonts w:ascii="Miriam Fixed" w:hAnsi="Miriam Fixed" w:cs="Miriam Fixed"/>
           <w:sz w:val="20"/>
           <w:highlight w:val="lightGray"/>
         </w:rPr>
@@ -4020,7 +4017,7 @@
         <w:spacing w:after="0" w:line="240" w:lineRule="auto"/>
         <w:ind w:left="720"/>
         <w:rPr>
-          <w:rFonts w:ascii="Miriam Fixed" w:hAnsi="Miriam Fixed" w:cs="Miriam Fixed" w:hint="cs"/>
+          <w:rFonts w:ascii="Miriam Fixed" w:hAnsi="Miriam Fixed" w:cs="Miriam Fixed"/>
           <w:sz w:val="20"/>
           <w:highlight w:val="lightGray"/>
         </w:rPr>
@@ -4039,7 +4036,7 @@
         <w:spacing w:after="0" w:line="240" w:lineRule="auto"/>
         <w:ind w:left="720"/>
         <w:rPr>
-          <w:rFonts w:ascii="Miriam Fixed" w:hAnsi="Miriam Fixed" w:cs="Miriam Fixed" w:hint="cs"/>
+          <w:rFonts w:ascii="Miriam Fixed" w:hAnsi="Miriam Fixed" w:cs="Miriam Fixed"/>
           <w:sz w:val="20"/>
           <w:highlight w:val="lightGray"/>
         </w:rPr>
@@ -4058,7 +4055,7 @@
         <w:spacing w:after="0" w:line="240" w:lineRule="auto"/>
         <w:ind w:left="720"/>
         <w:rPr>
-          <w:rFonts w:ascii="Miriam Fixed" w:hAnsi="Miriam Fixed" w:cs="Miriam Fixed" w:hint="cs"/>
+          <w:rFonts w:ascii="Miriam Fixed" w:hAnsi="Miriam Fixed" w:cs="Miriam Fixed"/>
           <w:sz w:val="20"/>
           <w:highlight w:val="lightGray"/>
         </w:rPr>
@@ -4077,7 +4074,7 @@
         <w:spacing w:after="0" w:line="240" w:lineRule="auto"/>
         <w:ind w:left="720"/>
         <w:rPr>
-          <w:rFonts w:ascii="Miriam Fixed" w:hAnsi="Miriam Fixed" w:cs="Miriam Fixed" w:hint="cs"/>
+          <w:rFonts w:ascii="Miriam Fixed" w:hAnsi="Miriam Fixed" w:cs="Miriam Fixed"/>
           <w:sz w:val="20"/>
           <w:highlight w:val="lightGray"/>
         </w:rPr>
@@ -4096,7 +4093,7 @@
         <w:spacing w:after="0" w:line="240" w:lineRule="auto"/>
         <w:ind w:left="720"/>
         <w:rPr>
-          <w:rFonts w:ascii="Miriam Fixed" w:hAnsi="Miriam Fixed" w:cs="Miriam Fixed" w:hint="cs"/>
+          <w:rFonts w:ascii="Miriam Fixed" w:hAnsi="Miriam Fixed" w:cs="Miriam Fixed"/>
           <w:sz w:val="20"/>
           <w:highlight w:val="lightGray"/>
         </w:rPr>
@@ -4133,7 +4130,7 @@
         <w:spacing w:after="0" w:line="240" w:lineRule="auto"/>
         <w:ind w:left="720"/>
         <w:rPr>
-          <w:rFonts w:ascii="Miriam Fixed" w:hAnsi="Miriam Fixed" w:cs="Miriam Fixed" w:hint="cs"/>
+          <w:rFonts w:ascii="Miriam Fixed" w:hAnsi="Miriam Fixed" w:cs="Miriam Fixed"/>
           <w:sz w:val="20"/>
           <w:highlight w:val="lightGray"/>
         </w:rPr>
@@ -4152,7 +4149,7 @@
         <w:spacing w:after="0" w:line="240" w:lineRule="auto"/>
         <w:ind w:left="720"/>
         <w:rPr>
-          <w:rFonts w:ascii="Miriam Fixed" w:hAnsi="Miriam Fixed" w:cs="Miriam Fixed" w:hint="cs"/>
+          <w:rFonts w:ascii="Miriam Fixed" w:hAnsi="Miriam Fixed" w:cs="Miriam Fixed"/>
           <w:sz w:val="20"/>
           <w:highlight w:val="lightGray"/>
         </w:rPr>
@@ -4189,7 +4186,7 @@
         <w:spacing w:after="0" w:line="240" w:lineRule="auto"/>
         <w:ind w:left="720"/>
         <w:rPr>
-          <w:rFonts w:ascii="Miriam Fixed" w:hAnsi="Miriam Fixed" w:cs="Miriam Fixed" w:hint="cs"/>
+          <w:rFonts w:ascii="Miriam Fixed" w:hAnsi="Miriam Fixed" w:cs="Miriam Fixed"/>
           <w:sz w:val="20"/>
           <w:highlight w:val="lightGray"/>
         </w:rPr>
@@ -4226,7 +4223,7 @@
         <w:spacing w:after="0" w:line="240" w:lineRule="auto"/>
         <w:ind w:left="720"/>
         <w:rPr>
-          <w:rFonts w:ascii="Miriam Fixed" w:hAnsi="Miriam Fixed" w:cs="Miriam Fixed" w:hint="cs"/>
+          <w:rFonts w:ascii="Miriam Fixed" w:hAnsi="Miriam Fixed" w:cs="Miriam Fixed"/>
           <w:sz w:val="20"/>
           <w:highlight w:val="lightGray"/>
         </w:rPr>
@@ -4263,7 +4260,7 @@
         <w:spacing w:after="0" w:line="240" w:lineRule="auto"/>
         <w:ind w:left="720"/>
         <w:rPr>
-          <w:rFonts w:ascii="Miriam Fixed" w:hAnsi="Miriam Fixed" w:cs="Miriam Fixed" w:hint="cs"/>
+          <w:rFonts w:ascii="Miriam Fixed" w:hAnsi="Miriam Fixed" w:cs="Miriam Fixed"/>
           <w:sz w:val="20"/>
           <w:highlight w:val="lightGray"/>
         </w:rPr>
@@ -4282,7 +4279,7 @@
         <w:spacing w:after="0" w:line="240" w:lineRule="auto"/>
         <w:ind w:left="720"/>
         <w:rPr>
-          <w:rFonts w:ascii="Miriam Fixed" w:hAnsi="Miriam Fixed" w:cs="Miriam Fixed" w:hint="cs"/>
+          <w:rFonts w:ascii="Miriam Fixed" w:hAnsi="Miriam Fixed" w:cs="Miriam Fixed"/>
           <w:sz w:val="20"/>
           <w:highlight w:val="lightGray"/>
         </w:rPr>
@@ -4319,7 +4316,7 @@
         <w:spacing w:after="0" w:line="240" w:lineRule="auto"/>
         <w:ind w:left="720"/>
         <w:rPr>
-          <w:rFonts w:ascii="Miriam Fixed" w:hAnsi="Miriam Fixed" w:cs="Miriam Fixed" w:hint="cs"/>
+          <w:rFonts w:ascii="Miriam Fixed" w:hAnsi="Miriam Fixed" w:cs="Miriam Fixed"/>
           <w:sz w:val="20"/>
           <w:highlight w:val="lightGray"/>
         </w:rPr>
@@ -4356,7 +4353,7 @@
         <w:spacing w:after="0" w:line="240" w:lineRule="auto"/>
         <w:ind w:left="720"/>
         <w:rPr>
-          <w:rFonts w:ascii="Miriam Fixed" w:hAnsi="Miriam Fixed" w:cs="Miriam Fixed" w:hint="cs"/>
+          <w:rFonts w:ascii="Miriam Fixed" w:hAnsi="Miriam Fixed" w:cs="Miriam Fixed"/>
           <w:sz w:val="20"/>
           <w:highlight w:val="lightGray"/>
         </w:rPr>
@@ -4375,7 +4372,7 @@
         <w:spacing w:after="0" w:line="240" w:lineRule="auto"/>
         <w:ind w:left="720"/>
         <w:rPr>
-          <w:rFonts w:ascii="Miriam Fixed" w:hAnsi="Miriam Fixed" w:cs="Miriam Fixed" w:hint="cs"/>
+          <w:rFonts w:ascii="Miriam Fixed" w:hAnsi="Miriam Fixed" w:cs="Miriam Fixed"/>
           <w:sz w:val="20"/>
           <w:highlight w:val="lightGray"/>
         </w:rPr>
@@ -4394,7 +4391,7 @@
         <w:spacing w:after="0" w:line="240" w:lineRule="auto"/>
         <w:ind w:left="720"/>
         <w:rPr>
-          <w:rFonts w:ascii="Miriam Fixed" w:hAnsi="Miriam Fixed" w:cs="Miriam Fixed" w:hint="cs"/>
+          <w:rFonts w:ascii="Miriam Fixed" w:hAnsi="Miriam Fixed" w:cs="Miriam Fixed"/>
           <w:sz w:val="20"/>
           <w:highlight w:val="lightGray"/>
         </w:rPr>
@@ -4431,7 +4428,7 @@
         <w:spacing w:after="0" w:line="240" w:lineRule="auto"/>
         <w:ind w:left="720"/>
         <w:rPr>
-          <w:rFonts w:ascii="Miriam Fixed" w:hAnsi="Miriam Fixed" w:cs="Miriam Fixed" w:hint="cs"/>
+          <w:rFonts w:ascii="Miriam Fixed" w:hAnsi="Miriam Fixed" w:cs="Miriam Fixed"/>
           <w:sz w:val="20"/>
           <w:highlight w:val="lightGray"/>
         </w:rPr>
@@ -4450,7 +4447,7 @@
         <w:spacing w:after="0" w:line="240" w:lineRule="auto"/>
         <w:ind w:left="720"/>
         <w:rPr>
-          <w:rFonts w:ascii="Miriam Fixed" w:hAnsi="Miriam Fixed" w:cs="Miriam Fixed" w:hint="cs"/>
+          <w:rFonts w:ascii="Miriam Fixed" w:hAnsi="Miriam Fixed" w:cs="Miriam Fixed"/>
           <w:sz w:val="20"/>
           <w:highlight w:val="lightGray"/>
         </w:rPr>
@@ -4469,7 +4466,7 @@
         <w:spacing w:after="0" w:line="240" w:lineRule="auto"/>
         <w:ind w:left="720"/>
         <w:rPr>
-          <w:rFonts w:ascii="Miriam Fixed" w:hAnsi="Miriam Fixed" w:cs="Miriam Fixed" w:hint="cs"/>
+          <w:rFonts w:ascii="Miriam Fixed" w:hAnsi="Miriam Fixed" w:cs="Miriam Fixed"/>
           <w:sz w:val="20"/>
           <w:highlight w:val="lightGray"/>
         </w:rPr>
@@ -4488,7 +4485,7 @@
         <w:spacing w:after="0" w:line="240" w:lineRule="auto"/>
         <w:ind w:left="720"/>
         <w:rPr>
-          <w:rFonts w:ascii="Miriam Fixed" w:hAnsi="Miriam Fixed" w:cs="Miriam Fixed" w:hint="cs"/>
+          <w:rFonts w:ascii="Miriam Fixed" w:hAnsi="Miriam Fixed" w:cs="Miriam Fixed"/>
           <w:sz w:val="20"/>
           <w:highlight w:val="lightGray"/>
         </w:rPr>
@@ -4507,7 +4504,7 @@
         <w:spacing w:after="0" w:line="240" w:lineRule="auto"/>
         <w:ind w:left="720"/>
         <w:rPr>
-          <w:rFonts w:ascii="Miriam Fixed" w:hAnsi="Miriam Fixed" w:cs="Miriam Fixed" w:hint="cs"/>
+          <w:rFonts w:ascii="Miriam Fixed" w:hAnsi="Miriam Fixed" w:cs="Miriam Fixed"/>
           <w:sz w:val="20"/>
           <w:highlight w:val="lightGray"/>
         </w:rPr>
@@ -4526,7 +4523,7 @@
         <w:spacing w:after="0" w:line="240" w:lineRule="auto"/>
         <w:ind w:left="720"/>
         <w:rPr>
-          <w:rFonts w:ascii="Miriam Fixed" w:hAnsi="Miriam Fixed" w:cs="Miriam Fixed" w:hint="cs"/>
+          <w:rFonts w:ascii="Miriam Fixed" w:hAnsi="Miriam Fixed" w:cs="Miriam Fixed"/>
           <w:sz w:val="20"/>
           <w:highlight w:val="lightGray"/>
         </w:rPr>
@@ -4545,7 +4542,7 @@
         <w:spacing w:after="0" w:line="240" w:lineRule="auto"/>
         <w:ind w:left="720"/>
         <w:rPr>
-          <w:rFonts w:ascii="Miriam Fixed" w:hAnsi="Miriam Fixed" w:cs="Miriam Fixed" w:hint="cs"/>
+          <w:rFonts w:ascii="Miriam Fixed" w:hAnsi="Miriam Fixed" w:cs="Miriam Fixed"/>
           <w:sz w:val="20"/>
           <w:highlight w:val="lightGray"/>
         </w:rPr>
@@ -4564,7 +4561,7 @@
         <w:spacing w:after="0" w:line="240" w:lineRule="auto"/>
         <w:ind w:left="720"/>
         <w:rPr>
-          <w:rFonts w:ascii="Miriam Fixed" w:hAnsi="Miriam Fixed" w:cs="Miriam Fixed" w:hint="cs"/>
+          <w:rFonts w:ascii="Miriam Fixed" w:hAnsi="Miriam Fixed" w:cs="Miriam Fixed"/>
           <w:sz w:val="20"/>
           <w:highlight w:val="lightGray"/>
         </w:rPr>
@@ -4583,7 +4580,7 @@
         <w:spacing w:after="0" w:line="240" w:lineRule="auto"/>
         <w:ind w:left="720"/>
         <w:rPr>
-          <w:rFonts w:ascii="Miriam Fixed" w:hAnsi="Miriam Fixed" w:cs="Miriam Fixed" w:hint="cs"/>
+          <w:rFonts w:ascii="Miriam Fixed" w:hAnsi="Miriam Fixed" w:cs="Miriam Fixed"/>
           <w:sz w:val="20"/>
           <w:highlight w:val="lightGray"/>
         </w:rPr>
@@ -4602,7 +4599,7 @@
         <w:spacing w:after="0" w:line="240" w:lineRule="auto"/>
         <w:ind w:left="720"/>
         <w:rPr>
-          <w:rFonts w:ascii="Miriam Fixed" w:hAnsi="Miriam Fixed" w:cs="Miriam Fixed" w:hint="cs"/>
+          <w:rFonts w:ascii="Miriam Fixed" w:hAnsi="Miriam Fixed" w:cs="Miriam Fixed"/>
           <w:sz w:val="20"/>
           <w:highlight w:val="lightGray"/>
         </w:rPr>
@@ -4621,7 +4618,7 @@
         <w:spacing w:after="0" w:line="240" w:lineRule="auto"/>
         <w:ind w:left="720"/>
         <w:rPr>
-          <w:rFonts w:ascii="Miriam Fixed" w:hAnsi="Miriam Fixed" w:cs="Miriam Fixed" w:hint="cs"/>
+          <w:rFonts w:ascii="Miriam Fixed" w:hAnsi="Miriam Fixed" w:cs="Miriam Fixed"/>
           <w:sz w:val="20"/>
           <w:highlight w:val="lightGray"/>
         </w:rPr>
@@ -4640,7 +4637,7 @@
         <w:spacing w:after="0" w:line="240" w:lineRule="auto"/>
         <w:ind w:left="720"/>
         <w:rPr>
-          <w:rFonts w:ascii="Miriam Fixed" w:hAnsi="Miriam Fixed" w:cs="Miriam Fixed" w:hint="cs"/>
+          <w:rFonts w:ascii="Miriam Fixed" w:hAnsi="Miriam Fixed" w:cs="Miriam Fixed"/>
           <w:sz w:val="20"/>
           <w:highlight w:val="lightGray"/>
         </w:rPr>
@@ -4659,7 +4656,7 @@
         <w:spacing w:after="0" w:line="240" w:lineRule="auto"/>
         <w:ind w:left="720"/>
         <w:rPr>
-          <w:rFonts w:ascii="Miriam Fixed" w:hAnsi="Miriam Fixed" w:cs="Miriam Fixed" w:hint="cs"/>
+          <w:rFonts w:ascii="Miriam Fixed" w:hAnsi="Miriam Fixed" w:cs="Miriam Fixed"/>
           <w:sz w:val="20"/>
           <w:highlight w:val="lightGray"/>
         </w:rPr>
@@ -4678,7 +4675,7 @@
         <w:spacing w:after="0" w:line="240" w:lineRule="auto"/>
         <w:ind w:left="720"/>
         <w:rPr>
-          <w:rFonts w:ascii="Miriam Fixed" w:hAnsi="Miriam Fixed" w:cs="Miriam Fixed" w:hint="cs"/>
+          <w:rFonts w:ascii="Miriam Fixed" w:hAnsi="Miriam Fixed" w:cs="Miriam Fixed"/>
           <w:sz w:val="20"/>
           <w:highlight w:val="lightGray"/>
         </w:rPr>
@@ -4715,7 +4712,7 @@
         <w:spacing w:after="0" w:line="240" w:lineRule="auto"/>
         <w:ind w:left="720"/>
         <w:rPr>
-          <w:rFonts w:ascii="Miriam Fixed" w:hAnsi="Miriam Fixed" w:cs="Miriam Fixed" w:hint="cs"/>
+          <w:rFonts w:ascii="Miriam Fixed" w:hAnsi="Miriam Fixed" w:cs="Miriam Fixed"/>
           <w:sz w:val="20"/>
           <w:highlight w:val="lightGray"/>
         </w:rPr>
@@ -4733,9 +4730,6 @@
       <w:pPr>
         <w:spacing w:after="0" w:line="240" w:lineRule="auto"/>
         <w:ind w:left="720"/>
-        <w:rPr>
-          <w:rFonts w:hint="cs"/>
-        </w:rPr>
       </w:pPr>
       <w:r>
         <w:rPr>
@@ -4829,7 +4823,7 @@
         <w:spacing w:after="0" w:line="240" w:lineRule="auto"/>
         <w:ind w:left="720"/>
         <w:rPr>
-          <w:rFonts w:ascii="Miriam Fixed" w:hAnsi="Miriam Fixed" w:cs="Miriam Fixed" w:hint="cs"/>
+          <w:rFonts w:ascii="Miriam Fixed" w:hAnsi="Miriam Fixed" w:cs="Miriam Fixed"/>
           <w:sz w:val="20"/>
           <w:highlight w:val="lightGray"/>
         </w:rPr>
@@ -4848,7 +4842,7 @@
         <w:spacing w:after="0" w:line="240" w:lineRule="auto"/>
         <w:ind w:left="720"/>
         <w:rPr>
-          <w:rFonts w:ascii="Miriam Fixed" w:hAnsi="Miriam Fixed" w:cs="Miriam Fixed" w:hint="cs"/>
+          <w:rFonts w:ascii="Miriam Fixed" w:hAnsi="Miriam Fixed" w:cs="Miriam Fixed"/>
           <w:sz w:val="20"/>
           <w:highlight w:val="lightGray"/>
         </w:rPr>
@@ -4867,7 +4861,7 @@
         <w:spacing w:after="0" w:line="240" w:lineRule="auto"/>
         <w:ind w:left="720"/>
         <w:rPr>
-          <w:rFonts w:ascii="Miriam Fixed" w:hAnsi="Miriam Fixed" w:cs="Miriam Fixed" w:hint="cs"/>
+          <w:rFonts w:ascii="Miriam Fixed" w:hAnsi="Miriam Fixed" w:cs="Miriam Fixed"/>
           <w:sz w:val="20"/>
           <w:highlight w:val="lightGray"/>
         </w:rPr>
@@ -4886,18 +4880,18 @@
         <w:spacing w:after="0" w:line="240" w:lineRule="auto"/>
         <w:ind w:left="720"/>
         <w:rPr>
-          <w:rFonts w:ascii="Miriam Fixed" w:hAnsi="Miriam Fixed" w:cs="Miriam Fixed" w:hint="cs"/>
-          <w:sz w:val="20"/>
-          <w:highlight w:val="lightGray"/>
-        </w:rPr>
-      </w:pPr>
-    </w:p>
-    <w:p>
-      <w:pPr>
-        <w:spacing w:after="0" w:line="240" w:lineRule="auto"/>
-        <w:ind w:left="720"/>
-        <w:rPr>
-          <w:rFonts w:ascii="Miriam Fixed" w:hAnsi="Miriam Fixed" w:cs="Miriam Fixed" w:hint="cs"/>
+          <w:rFonts w:ascii="Miriam Fixed" w:hAnsi="Miriam Fixed" w:cs="Miriam Fixed"/>
+          <w:sz w:val="20"/>
+          <w:highlight w:val="lightGray"/>
+        </w:rPr>
+      </w:pPr>
+    </w:p>
+    <w:p>
+      <w:pPr>
+        <w:spacing w:after="0" w:line="240" w:lineRule="auto"/>
+        <w:ind w:left="720"/>
+        <w:rPr>
+          <w:rFonts w:ascii="Miriam Fixed" w:hAnsi="Miriam Fixed" w:cs="Miriam Fixed"/>
           <w:sz w:val="20"/>
           <w:highlight w:val="lightGray"/>
         </w:rPr>
@@ -4918,9 +4912,6 @@
           <w:ilvl w:val="0"/>
           <w:numId w:val="12"/>
         </w:numPr>
-        <w:rPr>
-          <w:rFonts w:hint="cs"/>
-        </w:rPr>
       </w:pPr>
       <w:r>
         <w:rPr>
@@ -5156,7 +5147,7 @@
         <w:spacing w:after="0" w:line="240" w:lineRule="auto"/>
         <w:ind w:left="720"/>
         <w:rPr>
-          <w:rFonts w:ascii="Miriam Fixed" w:hAnsi="Miriam Fixed" w:cs="Miriam Fixed" w:hint="cs"/>
+          <w:rFonts w:ascii="Miriam Fixed" w:hAnsi="Miriam Fixed" w:cs="Miriam Fixed"/>
           <w:sz w:val="20"/>
           <w:highlight w:val="lightGray"/>
         </w:rPr>
@@ -5175,18 +5166,18 @@
         <w:spacing w:after="0" w:line="240" w:lineRule="auto"/>
         <w:ind w:left="720"/>
         <w:rPr>
-          <w:rFonts w:ascii="Miriam Fixed" w:hAnsi="Miriam Fixed" w:cs="Miriam Fixed" w:hint="cs"/>
-          <w:sz w:val="20"/>
-          <w:highlight w:val="lightGray"/>
-        </w:rPr>
-      </w:pPr>
-    </w:p>
-    <w:p>
-      <w:pPr>
-        <w:spacing w:after="0" w:line="240" w:lineRule="auto"/>
-        <w:ind w:left="720"/>
-        <w:rPr>
-          <w:rFonts w:ascii="Miriam Fixed" w:hAnsi="Miriam Fixed" w:cs="Miriam Fixed" w:hint="cs"/>
+          <w:rFonts w:ascii="Miriam Fixed" w:hAnsi="Miriam Fixed" w:cs="Miriam Fixed"/>
+          <w:sz w:val="20"/>
+          <w:highlight w:val="lightGray"/>
+        </w:rPr>
+      </w:pPr>
+    </w:p>
+    <w:p>
+      <w:pPr>
+        <w:spacing w:after="0" w:line="240" w:lineRule="auto"/>
+        <w:ind w:left="720"/>
+        <w:rPr>
+          <w:rFonts w:ascii="Miriam Fixed" w:hAnsi="Miriam Fixed" w:cs="Miriam Fixed"/>
           <w:sz w:val="20"/>
           <w:highlight w:val="lightGray"/>
         </w:rPr>
@@ -5205,7 +5196,7 @@
         <w:spacing w:after="0" w:line="240" w:lineRule="auto"/>
         <w:ind w:left="720"/>
         <w:rPr>
-          <w:rFonts w:ascii="Miriam Fixed" w:hAnsi="Miriam Fixed" w:cs="Miriam Fixed" w:hint="cs"/>
+          <w:rFonts w:ascii="Miriam Fixed" w:hAnsi="Miriam Fixed" w:cs="Miriam Fixed"/>
           <w:sz w:val="20"/>
           <w:highlight w:val="lightGray"/>
         </w:rPr>
@@ -5224,7 +5215,7 @@
         <w:spacing w:after="0" w:line="240" w:lineRule="auto"/>
         <w:ind w:left="720"/>
         <w:rPr>
-          <w:rFonts w:ascii="Miriam Fixed" w:hAnsi="Miriam Fixed" w:cs="Miriam Fixed" w:hint="cs"/>
+          <w:rFonts w:ascii="Miriam Fixed" w:hAnsi="Miriam Fixed" w:cs="Miriam Fixed"/>
           <w:sz w:val="20"/>
           <w:highlight w:val="lightGray"/>
         </w:rPr>
@@ -5243,7 +5234,7 @@
         <w:spacing w:after="0" w:line="240" w:lineRule="auto"/>
         <w:ind w:left="720"/>
         <w:rPr>
-          <w:rFonts w:ascii="Miriam Fixed" w:hAnsi="Miriam Fixed" w:cs="Miriam Fixed" w:hint="cs"/>
+          <w:rFonts w:ascii="Miriam Fixed" w:hAnsi="Miriam Fixed" w:cs="Miriam Fixed"/>
           <w:sz w:val="20"/>
           <w:highlight w:val="lightGray"/>
         </w:rPr>
@@ -5262,7 +5253,7 @@
         <w:spacing w:after="0" w:line="240" w:lineRule="auto"/>
         <w:ind w:left="720"/>
         <w:rPr>
-          <w:rFonts w:ascii="Miriam Fixed" w:hAnsi="Miriam Fixed" w:cs="Miriam Fixed" w:hint="cs"/>
+          <w:rFonts w:ascii="Miriam Fixed" w:hAnsi="Miriam Fixed" w:cs="Miriam Fixed"/>
           <w:sz w:val="20"/>
           <w:highlight w:val="lightGray"/>
         </w:rPr>
@@ -5281,7 +5272,7 @@
         <w:spacing w:after="0" w:line="240" w:lineRule="auto"/>
         <w:ind w:left="720"/>
         <w:rPr>
-          <w:rFonts w:ascii="Miriam Fixed" w:hAnsi="Miriam Fixed" w:cs="Miriam Fixed" w:hint="cs"/>
+          <w:rFonts w:ascii="Miriam Fixed" w:hAnsi="Miriam Fixed" w:cs="Miriam Fixed"/>
           <w:sz w:val="20"/>
           <w:highlight w:val="lightGray"/>
         </w:rPr>
@@ -5300,7 +5291,7 @@
         <w:spacing w:after="0" w:line="240" w:lineRule="auto"/>
         <w:ind w:left="720"/>
         <w:rPr>
-          <w:rFonts w:ascii="Miriam Fixed" w:hAnsi="Miriam Fixed" w:cs="Miriam Fixed" w:hint="cs"/>
+          <w:rFonts w:ascii="Miriam Fixed" w:hAnsi="Miriam Fixed" w:cs="Miriam Fixed"/>
           <w:sz w:val="20"/>
           <w:highlight w:val="lightGray"/>
         </w:rPr>
@@ -5319,7 +5310,7 @@
         <w:spacing w:after="0" w:line="240" w:lineRule="auto"/>
         <w:ind w:left="720"/>
         <w:rPr>
-          <w:rFonts w:ascii="Miriam Fixed" w:hAnsi="Miriam Fixed" w:cs="Miriam Fixed" w:hint="cs"/>
+          <w:rFonts w:ascii="Miriam Fixed" w:hAnsi="Miriam Fixed" w:cs="Miriam Fixed"/>
           <w:sz w:val="20"/>
           <w:highlight w:val="lightGray"/>
         </w:rPr>
@@ -5338,7 +5329,7 @@
         <w:spacing w:after="0" w:line="240" w:lineRule="auto"/>
         <w:ind w:left="720"/>
         <w:rPr>
-          <w:rFonts w:ascii="Miriam Fixed" w:hAnsi="Miriam Fixed" w:cs="Miriam Fixed" w:hint="cs"/>
+          <w:rFonts w:ascii="Miriam Fixed" w:hAnsi="Miriam Fixed" w:cs="Miriam Fixed"/>
           <w:sz w:val="20"/>
           <w:highlight w:val="lightGray"/>
         </w:rPr>
@@ -5357,7 +5348,7 @@
         <w:spacing w:after="0" w:line="240" w:lineRule="auto"/>
         <w:ind w:left="720"/>
         <w:rPr>
-          <w:rFonts w:ascii="Miriam Fixed" w:hAnsi="Miriam Fixed" w:cs="Miriam Fixed" w:hint="cs"/>
+          <w:rFonts w:ascii="Miriam Fixed" w:hAnsi="Miriam Fixed" w:cs="Miriam Fixed"/>
           <w:sz w:val="20"/>
           <w:highlight w:val="lightGray"/>
         </w:rPr>
@@ -5376,7 +5367,7 @@
         <w:spacing w:after="0" w:line="240" w:lineRule="auto"/>
         <w:ind w:left="720"/>
         <w:rPr>
-          <w:rFonts w:ascii="Miriam Fixed" w:hAnsi="Miriam Fixed" w:cs="Miriam Fixed" w:hint="cs"/>
+          <w:rFonts w:ascii="Miriam Fixed" w:hAnsi="Miriam Fixed" w:cs="Miriam Fixed"/>
           <w:sz w:val="20"/>
           <w:highlight w:val="lightGray"/>
         </w:rPr>
@@ -5395,18 +5386,18 @@
         <w:spacing w:after="0" w:line="240" w:lineRule="auto"/>
         <w:ind w:left="720"/>
         <w:rPr>
-          <w:rFonts w:ascii="Miriam Fixed" w:hAnsi="Miriam Fixed" w:cs="Miriam Fixed" w:hint="cs"/>
-          <w:sz w:val="20"/>
-          <w:highlight w:val="lightGray"/>
-        </w:rPr>
-      </w:pPr>
-    </w:p>
-    <w:p>
-      <w:pPr>
-        <w:spacing w:after="0" w:line="240" w:lineRule="auto"/>
-        <w:ind w:left="720"/>
-        <w:rPr>
-          <w:rFonts w:ascii="Miriam Fixed" w:hAnsi="Miriam Fixed" w:cs="Miriam Fixed" w:hint="cs"/>
+          <w:rFonts w:ascii="Miriam Fixed" w:hAnsi="Miriam Fixed" w:cs="Miriam Fixed"/>
+          <w:sz w:val="20"/>
+          <w:highlight w:val="lightGray"/>
+        </w:rPr>
+      </w:pPr>
+    </w:p>
+    <w:p>
+      <w:pPr>
+        <w:spacing w:after="0" w:line="240" w:lineRule="auto"/>
+        <w:ind w:left="720"/>
+        <w:rPr>
+          <w:rFonts w:ascii="Miriam Fixed" w:hAnsi="Miriam Fixed" w:cs="Miriam Fixed"/>
           <w:sz w:val="20"/>
           <w:highlight w:val="lightGray"/>
         </w:rPr>
@@ -5425,7 +5416,7 @@
         <w:spacing w:after="0" w:line="240" w:lineRule="auto"/>
         <w:ind w:left="720"/>
         <w:rPr>
-          <w:rFonts w:ascii="Miriam Fixed" w:hAnsi="Miriam Fixed" w:cs="Miriam Fixed" w:hint="cs"/>
+          <w:rFonts w:ascii="Miriam Fixed" w:hAnsi="Miriam Fixed" w:cs="Miriam Fixed"/>
           <w:sz w:val="20"/>
           <w:highlight w:val="lightGray"/>
         </w:rPr>
@@ -5444,7 +5435,7 @@
         <w:spacing w:after="0" w:line="240" w:lineRule="auto"/>
         <w:ind w:left="720"/>
         <w:rPr>
-          <w:rFonts w:ascii="Miriam Fixed" w:hAnsi="Miriam Fixed" w:cs="Miriam Fixed" w:hint="cs"/>
+          <w:rFonts w:ascii="Miriam Fixed" w:hAnsi="Miriam Fixed" w:cs="Miriam Fixed"/>
           <w:sz w:val="20"/>
           <w:highlight w:val="lightGray"/>
         </w:rPr>
@@ -5463,18 +5454,18 @@
         <w:spacing w:after="0" w:line="240" w:lineRule="auto"/>
         <w:ind w:left="720"/>
         <w:rPr>
-          <w:rFonts w:ascii="Miriam Fixed" w:hAnsi="Miriam Fixed" w:cs="Miriam Fixed" w:hint="cs"/>
-          <w:sz w:val="20"/>
-          <w:highlight w:val="lightGray"/>
-        </w:rPr>
-      </w:pPr>
-    </w:p>
-    <w:p>
-      <w:pPr>
-        <w:spacing w:after="0" w:line="240" w:lineRule="auto"/>
-        <w:ind w:left="720"/>
-        <w:rPr>
-          <w:rFonts w:ascii="Miriam Fixed" w:hAnsi="Miriam Fixed" w:cs="Miriam Fixed" w:hint="cs"/>
+          <w:rFonts w:ascii="Miriam Fixed" w:hAnsi="Miriam Fixed" w:cs="Miriam Fixed"/>
+          <w:sz w:val="20"/>
+          <w:highlight w:val="lightGray"/>
+        </w:rPr>
+      </w:pPr>
+    </w:p>
+    <w:p>
+      <w:pPr>
+        <w:spacing w:after="0" w:line="240" w:lineRule="auto"/>
+        <w:ind w:left="720"/>
+        <w:rPr>
+          <w:rFonts w:ascii="Miriam Fixed" w:hAnsi="Miriam Fixed" w:cs="Miriam Fixed"/>
           <w:sz w:val="20"/>
           <w:highlight w:val="lightGray"/>
         </w:rPr>
@@ -5493,7 +5484,7 @@
         <w:spacing w:after="0" w:line="240" w:lineRule="auto"/>
         <w:ind w:left="720"/>
         <w:rPr>
-          <w:rFonts w:ascii="Miriam Fixed" w:hAnsi="Miriam Fixed" w:cs="Miriam Fixed" w:hint="cs"/>
+          <w:rFonts w:ascii="Miriam Fixed" w:hAnsi="Miriam Fixed" w:cs="Miriam Fixed"/>
           <w:sz w:val="20"/>
           <w:highlight w:val="lightGray"/>
         </w:rPr>
@@ -5530,7 +5521,7 @@
         <w:spacing w:after="0" w:line="240" w:lineRule="auto"/>
         <w:ind w:left="720"/>
         <w:rPr>
-          <w:rFonts w:ascii="Miriam Fixed" w:hAnsi="Miriam Fixed" w:cs="Miriam Fixed" w:hint="cs"/>
+          <w:rFonts w:ascii="Miriam Fixed" w:hAnsi="Miriam Fixed" w:cs="Miriam Fixed"/>
           <w:sz w:val="20"/>
           <w:highlight w:val="lightGray"/>
         </w:rPr>
@@ -5567,7 +5558,7 @@
         <w:spacing w:after="0" w:line="240" w:lineRule="auto"/>
         <w:ind w:left="720"/>
         <w:rPr>
-          <w:rFonts w:ascii="Miriam Fixed" w:hAnsi="Miriam Fixed" w:cs="Miriam Fixed" w:hint="cs"/>
+          <w:rFonts w:ascii="Miriam Fixed" w:hAnsi="Miriam Fixed" w:cs="Miriam Fixed"/>
           <w:sz w:val="20"/>
           <w:highlight w:val="lightGray"/>
         </w:rPr>
@@ -5604,7 +5595,7 @@
         <w:spacing w:after="0" w:line="240" w:lineRule="auto"/>
         <w:ind w:left="720"/>
         <w:rPr>
-          <w:rFonts w:ascii="Miriam Fixed" w:hAnsi="Miriam Fixed" w:cs="Miriam Fixed" w:hint="cs"/>
+          <w:rFonts w:ascii="Miriam Fixed" w:hAnsi="Miriam Fixed" w:cs="Miriam Fixed"/>
           <w:sz w:val="20"/>
           <w:highlight w:val="lightGray"/>
         </w:rPr>
@@ -5623,7 +5614,7 @@
         <w:spacing w:after="0" w:line="240" w:lineRule="auto"/>
         <w:ind w:left="720"/>
         <w:rPr>
-          <w:rFonts w:ascii="Miriam Fixed" w:hAnsi="Miriam Fixed" w:cs="Miriam Fixed" w:hint="cs"/>
+          <w:rFonts w:ascii="Miriam Fixed" w:hAnsi="Miriam Fixed" w:cs="Miriam Fixed"/>
           <w:sz w:val="20"/>
           <w:highlight w:val="lightGray"/>
         </w:rPr>
@@ -5642,18 +5633,18 @@
         <w:spacing w:after="0" w:line="240" w:lineRule="auto"/>
         <w:ind w:left="720"/>
         <w:rPr>
-          <w:rFonts w:ascii="Miriam Fixed" w:hAnsi="Miriam Fixed" w:cs="Miriam Fixed" w:hint="cs"/>
-          <w:sz w:val="20"/>
-          <w:highlight w:val="lightGray"/>
-        </w:rPr>
-      </w:pPr>
-    </w:p>
-    <w:p>
-      <w:pPr>
-        <w:spacing w:after="0" w:line="240" w:lineRule="auto"/>
-        <w:ind w:left="720"/>
-        <w:rPr>
-          <w:rFonts w:ascii="Miriam Fixed" w:hAnsi="Miriam Fixed" w:cs="Miriam Fixed" w:hint="cs"/>
+          <w:rFonts w:ascii="Miriam Fixed" w:hAnsi="Miriam Fixed" w:cs="Miriam Fixed"/>
+          <w:sz w:val="20"/>
+          <w:highlight w:val="lightGray"/>
+        </w:rPr>
+      </w:pPr>
+    </w:p>
+    <w:p>
+      <w:pPr>
+        <w:spacing w:after="0" w:line="240" w:lineRule="auto"/>
+        <w:ind w:left="720"/>
+        <w:rPr>
+          <w:rFonts w:ascii="Miriam Fixed" w:hAnsi="Miriam Fixed" w:cs="Miriam Fixed"/>
           <w:sz w:val="20"/>
           <w:highlight w:val="lightGray"/>
         </w:rPr>
@@ -5672,7 +5663,7 @@
         <w:spacing w:after="0" w:line="240" w:lineRule="auto"/>
         <w:ind w:left="720"/>
         <w:rPr>
-          <w:rFonts w:ascii="Miriam Fixed" w:hAnsi="Miriam Fixed" w:cs="Miriam Fixed" w:hint="cs"/>
+          <w:rFonts w:ascii="Miriam Fixed" w:hAnsi="Miriam Fixed" w:cs="Miriam Fixed"/>
           <w:sz w:val="20"/>
           <w:highlight w:val="lightGray"/>
         </w:rPr>
@@ -5691,7 +5682,7 @@
         <w:spacing w:after="0" w:line="240" w:lineRule="auto"/>
         <w:ind w:left="720"/>
         <w:rPr>
-          <w:rFonts w:ascii="Miriam Fixed" w:hAnsi="Miriam Fixed" w:cs="Miriam Fixed" w:hint="cs"/>
+          <w:rFonts w:ascii="Miriam Fixed" w:hAnsi="Miriam Fixed" w:cs="Miriam Fixed"/>
           <w:sz w:val="20"/>
           <w:highlight w:val="lightGray"/>
         </w:rPr>
@@ -5728,7 +5719,7 @@
         <w:spacing w:after="0" w:line="240" w:lineRule="auto"/>
         <w:ind w:left="720"/>
         <w:rPr>
-          <w:rFonts w:ascii="Miriam Fixed" w:hAnsi="Miriam Fixed" w:cs="Miriam Fixed" w:hint="cs"/>
+          <w:rFonts w:ascii="Miriam Fixed" w:hAnsi="Miriam Fixed" w:cs="Miriam Fixed"/>
           <w:sz w:val="20"/>
           <w:highlight w:val="lightGray"/>
         </w:rPr>
@@ -5747,18 +5738,18 @@
         <w:spacing w:after="0" w:line="240" w:lineRule="auto"/>
         <w:ind w:left="720"/>
         <w:rPr>
-          <w:rFonts w:ascii="Miriam Fixed" w:hAnsi="Miriam Fixed" w:cs="Miriam Fixed" w:hint="cs"/>
-          <w:sz w:val="20"/>
-          <w:highlight w:val="lightGray"/>
-        </w:rPr>
-      </w:pPr>
-    </w:p>
-    <w:p>
-      <w:pPr>
-        <w:spacing w:after="0" w:line="240" w:lineRule="auto"/>
-        <w:ind w:left="720"/>
-        <w:rPr>
-          <w:rFonts w:ascii="Miriam Fixed" w:hAnsi="Miriam Fixed" w:cs="Miriam Fixed" w:hint="cs"/>
+          <w:rFonts w:ascii="Miriam Fixed" w:hAnsi="Miriam Fixed" w:cs="Miriam Fixed"/>
+          <w:sz w:val="20"/>
+          <w:highlight w:val="lightGray"/>
+        </w:rPr>
+      </w:pPr>
+    </w:p>
+    <w:p>
+      <w:pPr>
+        <w:spacing w:after="0" w:line="240" w:lineRule="auto"/>
+        <w:ind w:left="720"/>
+        <w:rPr>
+          <w:rFonts w:ascii="Miriam Fixed" w:hAnsi="Miriam Fixed" w:cs="Miriam Fixed"/>
           <w:sz w:val="20"/>
           <w:highlight w:val="lightGray"/>
         </w:rPr>
@@ -5795,7 +5786,7 @@
         <w:spacing w:after="0" w:line="240" w:lineRule="auto"/>
         <w:ind w:left="720"/>
         <w:rPr>
-          <w:rFonts w:ascii="Miriam Fixed" w:hAnsi="Miriam Fixed" w:cs="Miriam Fixed" w:hint="cs"/>
+          <w:rFonts w:ascii="Miriam Fixed" w:hAnsi="Miriam Fixed" w:cs="Miriam Fixed"/>
           <w:sz w:val="20"/>
           <w:highlight w:val="lightGray"/>
         </w:rPr>
@@ -5814,7 +5805,7 @@
         <w:spacing w:after="0" w:line="240" w:lineRule="auto"/>
         <w:ind w:left="720"/>
         <w:rPr>
-          <w:rFonts w:ascii="Miriam Fixed" w:hAnsi="Miriam Fixed" w:cs="Miriam Fixed" w:hint="cs"/>
+          <w:rFonts w:ascii="Miriam Fixed" w:hAnsi="Miriam Fixed" w:cs="Miriam Fixed"/>
           <w:sz w:val="20"/>
           <w:highlight w:val="lightGray"/>
         </w:rPr>
@@ -5851,7 +5842,7 @@
         <w:spacing w:after="0" w:line="240" w:lineRule="auto"/>
         <w:ind w:left="720"/>
         <w:rPr>
-          <w:rFonts w:ascii="Miriam Fixed" w:hAnsi="Miriam Fixed" w:cs="Miriam Fixed" w:hint="cs"/>
+          <w:rFonts w:ascii="Miriam Fixed" w:hAnsi="Miriam Fixed" w:cs="Miriam Fixed"/>
           <w:sz w:val="20"/>
           <w:highlight w:val="lightGray"/>
         </w:rPr>
@@ -5888,7 +5879,7 @@
         <w:spacing w:after="0" w:line="240" w:lineRule="auto"/>
         <w:ind w:left="720"/>
         <w:rPr>
-          <w:rFonts w:ascii="Miriam Fixed" w:hAnsi="Miriam Fixed" w:cs="Miriam Fixed" w:hint="cs"/>
+          <w:rFonts w:ascii="Miriam Fixed" w:hAnsi="Miriam Fixed" w:cs="Miriam Fixed"/>
           <w:sz w:val="20"/>
           <w:highlight w:val="lightGray"/>
         </w:rPr>
@@ -5925,7 +5916,7 @@
         <w:spacing w:after="0" w:line="240" w:lineRule="auto"/>
         <w:ind w:left="720"/>
         <w:rPr>
-          <w:rFonts w:ascii="Miriam Fixed" w:hAnsi="Miriam Fixed" w:cs="Miriam Fixed" w:hint="cs"/>
+          <w:rFonts w:ascii="Miriam Fixed" w:hAnsi="Miriam Fixed" w:cs="Miriam Fixed"/>
           <w:sz w:val="20"/>
           <w:highlight w:val="lightGray"/>
         </w:rPr>
@@ -5944,7 +5935,7 @@
         <w:spacing w:after="0" w:line="240" w:lineRule="auto"/>
         <w:ind w:left="720"/>
         <w:rPr>
-          <w:rFonts w:ascii="Miriam Fixed" w:hAnsi="Miriam Fixed" w:cs="Miriam Fixed" w:hint="cs"/>
+          <w:rFonts w:ascii="Miriam Fixed" w:hAnsi="Miriam Fixed" w:cs="Miriam Fixed"/>
           <w:sz w:val="20"/>
           <w:highlight w:val="lightGray"/>
         </w:rPr>
@@ -5963,7 +5954,7 @@
         <w:spacing w:after="0" w:line="240" w:lineRule="auto"/>
         <w:ind w:left="720"/>
         <w:rPr>
-          <w:rFonts w:ascii="Miriam Fixed" w:hAnsi="Miriam Fixed" w:cs="Miriam Fixed" w:hint="cs"/>
+          <w:rFonts w:ascii="Miriam Fixed" w:hAnsi="Miriam Fixed" w:cs="Miriam Fixed"/>
           <w:sz w:val="20"/>
           <w:highlight w:val="lightGray"/>
         </w:rPr>
@@ -6000,7 +5991,7 @@
         <w:spacing w:after="0" w:line="240" w:lineRule="auto"/>
         <w:ind w:left="720"/>
         <w:rPr>
-          <w:rFonts w:ascii="Miriam Fixed" w:hAnsi="Miriam Fixed" w:cs="Miriam Fixed" w:hint="cs"/>
+          <w:rFonts w:ascii="Miriam Fixed" w:hAnsi="Miriam Fixed" w:cs="Miriam Fixed"/>
           <w:sz w:val="20"/>
           <w:highlight w:val="lightGray"/>
         </w:rPr>
@@ -6037,7 +6028,7 @@
         <w:spacing w:after="0" w:line="240" w:lineRule="auto"/>
         <w:ind w:left="720"/>
         <w:rPr>
-          <w:rFonts w:ascii="Miriam Fixed" w:hAnsi="Miriam Fixed" w:cs="Miriam Fixed" w:hint="cs"/>
+          <w:rFonts w:ascii="Miriam Fixed" w:hAnsi="Miriam Fixed" w:cs="Miriam Fixed"/>
           <w:sz w:val="20"/>
           <w:highlight w:val="lightGray"/>
         </w:rPr>
@@ -6056,7 +6047,7 @@
         <w:spacing w:after="0" w:line="240" w:lineRule="auto"/>
         <w:ind w:left="720"/>
         <w:rPr>
-          <w:rFonts w:ascii="Miriam Fixed" w:hAnsi="Miriam Fixed" w:cs="Miriam Fixed" w:hint="cs"/>
+          <w:rFonts w:ascii="Miriam Fixed" w:hAnsi="Miriam Fixed" w:cs="Miriam Fixed"/>
           <w:sz w:val="20"/>
           <w:highlight w:val="lightGray"/>
         </w:rPr>
@@ -6074,9 +6065,6 @@
       <w:pPr>
         <w:spacing w:after="0" w:line="240" w:lineRule="auto"/>
         <w:ind w:left="720"/>
-        <w:rPr>
-          <w:rFonts w:hint="cs"/>
-        </w:rPr>
       </w:pPr>
       <w:r>
         <w:rPr>
@@ -6363,7 +6351,7 @@
         <w:spacing w:after="0" w:line="240" w:lineRule="auto"/>
         <w:ind w:left="720"/>
         <w:rPr>
-          <w:rFonts w:ascii="Miriam Fixed" w:hAnsi="Miriam Fixed" w:cs="Miriam Fixed" w:hint="cs"/>
+          <w:rFonts w:ascii="Miriam Fixed" w:hAnsi="Miriam Fixed" w:cs="Miriam Fixed"/>
           <w:sz w:val="20"/>
           <w:highlight w:val="lightGray"/>
         </w:rPr>
@@ -6400,7 +6388,7 @@
         <w:spacing w:after="0" w:line="240" w:lineRule="auto"/>
         <w:ind w:left="720"/>
         <w:rPr>
-          <w:rFonts w:ascii="Miriam Fixed" w:hAnsi="Miriam Fixed" w:cs="Miriam Fixed" w:hint="cs"/>
+          <w:rFonts w:ascii="Miriam Fixed" w:hAnsi="Miriam Fixed" w:cs="Miriam Fixed"/>
           <w:sz w:val="20"/>
           <w:highlight w:val="lightGray"/>
         </w:rPr>
@@ -6419,7 +6407,7 @@
         <w:spacing w:after="0" w:line="240" w:lineRule="auto"/>
         <w:ind w:left="720"/>
         <w:rPr>
-          <w:rFonts w:ascii="Miriam Fixed" w:hAnsi="Miriam Fixed" w:cs="Miriam Fixed" w:hint="cs"/>
+          <w:rFonts w:ascii="Miriam Fixed" w:hAnsi="Miriam Fixed" w:cs="Miriam Fixed"/>
           <w:sz w:val="20"/>
           <w:highlight w:val="lightGray"/>
         </w:rPr>
@@ -6456,7 +6444,7 @@
         <w:spacing w:after="0" w:line="240" w:lineRule="auto"/>
         <w:ind w:left="720"/>
         <w:rPr>
-          <w:rFonts w:ascii="Miriam Fixed" w:hAnsi="Miriam Fixed" w:cs="Miriam Fixed" w:hint="cs"/>
+          <w:rFonts w:ascii="Miriam Fixed" w:hAnsi="Miriam Fixed" w:cs="Miriam Fixed"/>
           <w:sz w:val="20"/>
           <w:highlight w:val="lightGray"/>
         </w:rPr>
@@ -6511,7 +6499,7 @@
         <w:spacing w:after="0" w:line="240" w:lineRule="auto"/>
         <w:ind w:left="720"/>
         <w:rPr>
-          <w:rFonts w:ascii="Miriam Fixed" w:hAnsi="Miriam Fixed" w:cs="Miriam Fixed" w:hint="cs"/>
+          <w:rFonts w:ascii="Miriam Fixed" w:hAnsi="Miriam Fixed" w:cs="Miriam Fixed"/>
           <w:sz w:val="20"/>
           <w:highlight w:val="lightGray"/>
         </w:rPr>
@@ -6584,7 +6572,7 @@
         <w:spacing w:after="0" w:line="240" w:lineRule="auto"/>
         <w:ind w:left="720"/>
         <w:rPr>
-          <w:rFonts w:ascii="Miriam Fixed" w:hAnsi="Miriam Fixed" w:cs="Miriam Fixed" w:hint="cs"/>
+          <w:rFonts w:ascii="Miriam Fixed" w:hAnsi="Miriam Fixed" w:cs="Miriam Fixed"/>
           <w:sz w:val="20"/>
           <w:highlight w:val="lightGray"/>
         </w:rPr>
@@ -6639,7 +6627,7 @@
         <w:spacing w:after="0" w:line="240" w:lineRule="auto"/>
         <w:ind w:left="720"/>
         <w:rPr>
-          <w:rFonts w:ascii="Miriam Fixed" w:hAnsi="Miriam Fixed" w:cs="Miriam Fixed" w:hint="cs"/>
+          <w:rFonts w:ascii="Miriam Fixed" w:hAnsi="Miriam Fixed" w:cs="Miriam Fixed"/>
           <w:sz w:val="20"/>
           <w:highlight w:val="lightGray"/>
         </w:rPr>
@@ -6676,7 +6664,7 @@
         <w:spacing w:after="0" w:line="240" w:lineRule="auto"/>
         <w:ind w:left="720"/>
         <w:rPr>
-          <w:rFonts w:ascii="Miriam Fixed" w:hAnsi="Miriam Fixed" w:cs="Miriam Fixed" w:hint="cs"/>
+          <w:rFonts w:ascii="Miriam Fixed" w:hAnsi="Miriam Fixed" w:cs="Miriam Fixed"/>
           <w:sz w:val="20"/>
           <w:highlight w:val="lightGray"/>
         </w:rPr>
@@ -6694,9 +6682,6 @@
       <w:pPr>
         <w:spacing w:after="0" w:line="240" w:lineRule="auto"/>
         <w:ind w:left="720"/>
-        <w:rPr>
-          <w:rFonts w:hint="cs"/>
-        </w:rPr>
       </w:pPr>
       <w:r>
         <w:rPr>
@@ -7496,7 +7481,7 @@
         <w:spacing w:after="0" w:line="240" w:lineRule="auto"/>
         <w:ind w:left="720"/>
         <w:rPr>
-          <w:rFonts w:ascii="Miriam Fixed" w:hAnsi="Miriam Fixed" w:cs="Miriam Fixed" w:hint="cs"/>
+          <w:rFonts w:ascii="Miriam Fixed" w:hAnsi="Miriam Fixed" w:cs="Miriam Fixed"/>
           <w:sz w:val="20"/>
           <w:highlight w:val="lightGray"/>
         </w:rPr>
@@ -7515,7 +7500,7 @@
         <w:spacing w:after="0" w:line="240" w:lineRule="auto"/>
         <w:ind w:left="720"/>
         <w:rPr>
-          <w:rFonts w:ascii="Miriam Fixed" w:hAnsi="Miriam Fixed" w:cs="Miriam Fixed" w:hint="cs"/>
+          <w:rFonts w:ascii="Miriam Fixed" w:hAnsi="Miriam Fixed" w:cs="Miriam Fixed"/>
           <w:sz w:val="20"/>
           <w:highlight w:val="lightGray"/>
         </w:rPr>
@@ -7534,18 +7519,18 @@
         <w:spacing w:after="0" w:line="240" w:lineRule="auto"/>
         <w:ind w:left="720"/>
         <w:rPr>
-          <w:rFonts w:ascii="Miriam Fixed" w:hAnsi="Miriam Fixed" w:cs="Miriam Fixed" w:hint="cs"/>
-          <w:sz w:val="20"/>
-          <w:highlight w:val="lightGray"/>
-        </w:rPr>
-      </w:pPr>
-    </w:p>
-    <w:p>
-      <w:pPr>
-        <w:spacing w:after="0" w:line="240" w:lineRule="auto"/>
-        <w:ind w:left="720"/>
-        <w:rPr>
-          <w:rFonts w:ascii="Miriam Fixed" w:hAnsi="Miriam Fixed" w:cs="Miriam Fixed" w:hint="cs"/>
+          <w:rFonts w:ascii="Miriam Fixed" w:hAnsi="Miriam Fixed" w:cs="Miriam Fixed"/>
+          <w:sz w:val="20"/>
+          <w:highlight w:val="lightGray"/>
+        </w:rPr>
+      </w:pPr>
+    </w:p>
+    <w:p>
+      <w:pPr>
+        <w:spacing w:after="0" w:line="240" w:lineRule="auto"/>
+        <w:ind w:left="720"/>
+        <w:rPr>
+          <w:rFonts w:ascii="Miriam Fixed" w:hAnsi="Miriam Fixed" w:cs="Miriam Fixed"/>
           <w:sz w:val="20"/>
           <w:highlight w:val="lightGray"/>
         </w:rPr>
@@ -7564,7 +7549,7 @@
         <w:spacing w:after="0" w:line="240" w:lineRule="auto"/>
         <w:ind w:left="720"/>
         <w:rPr>
-          <w:rFonts w:ascii="Miriam Fixed" w:hAnsi="Miriam Fixed" w:cs="Miriam Fixed" w:hint="cs"/>
+          <w:rFonts w:ascii="Miriam Fixed" w:hAnsi="Miriam Fixed" w:cs="Miriam Fixed"/>
           <w:sz w:val="20"/>
           <w:highlight w:val="lightGray"/>
         </w:rPr>
@@ -7601,7 +7586,7 @@
         <w:spacing w:after="0" w:line="240" w:lineRule="auto"/>
         <w:ind w:left="720"/>
         <w:rPr>
-          <w:rFonts w:ascii="Miriam Fixed" w:hAnsi="Miriam Fixed" w:cs="Miriam Fixed" w:hint="cs"/>
+          <w:rFonts w:ascii="Miriam Fixed" w:hAnsi="Miriam Fixed" w:cs="Miriam Fixed"/>
           <w:sz w:val="20"/>
           <w:highlight w:val="lightGray"/>
         </w:rPr>
@@ -7620,7 +7605,7 @@
         <w:spacing w:after="0" w:line="240" w:lineRule="auto"/>
         <w:ind w:left="720"/>
         <w:rPr>
-          <w:rFonts w:ascii="Miriam Fixed" w:hAnsi="Miriam Fixed" w:cs="Miriam Fixed" w:hint="cs"/>
+          <w:rFonts w:ascii="Miriam Fixed" w:hAnsi="Miriam Fixed" w:cs="Miriam Fixed"/>
           <w:sz w:val="20"/>
           <w:highlight w:val="lightGray"/>
         </w:rPr>
@@ -7639,7 +7624,7 @@
         <w:spacing w:after="0" w:line="240" w:lineRule="auto"/>
         <w:ind w:left="720"/>
         <w:rPr>
-          <w:rFonts w:ascii="Miriam Fixed" w:hAnsi="Miriam Fixed" w:cs="Miriam Fixed" w:hint="cs"/>
+          <w:rFonts w:ascii="Miriam Fixed" w:hAnsi="Miriam Fixed" w:cs="Miriam Fixed"/>
           <w:sz w:val="20"/>
           <w:highlight w:val="lightGray"/>
         </w:rPr>
@@ -7658,18 +7643,18 @@
         <w:spacing w:after="0" w:line="240" w:lineRule="auto"/>
         <w:ind w:left="720"/>
         <w:rPr>
-          <w:rFonts w:ascii="Miriam Fixed" w:hAnsi="Miriam Fixed" w:cs="Miriam Fixed" w:hint="cs"/>
-          <w:sz w:val="20"/>
-          <w:highlight w:val="lightGray"/>
-        </w:rPr>
-      </w:pPr>
-    </w:p>
-    <w:p>
-      <w:pPr>
-        <w:spacing w:after="0" w:line="240" w:lineRule="auto"/>
-        <w:ind w:left="720"/>
-        <w:rPr>
-          <w:rFonts w:ascii="Miriam Fixed" w:hAnsi="Miriam Fixed" w:cs="Miriam Fixed" w:hint="cs"/>
+          <w:rFonts w:ascii="Miriam Fixed" w:hAnsi="Miriam Fixed" w:cs="Miriam Fixed"/>
+          <w:sz w:val="20"/>
+          <w:highlight w:val="lightGray"/>
+        </w:rPr>
+      </w:pPr>
+    </w:p>
+    <w:p>
+      <w:pPr>
+        <w:spacing w:after="0" w:line="240" w:lineRule="auto"/>
+        <w:ind w:left="720"/>
+        <w:rPr>
+          <w:rFonts w:ascii="Miriam Fixed" w:hAnsi="Miriam Fixed" w:cs="Miriam Fixed"/>
           <w:sz w:val="20"/>
           <w:highlight w:val="lightGray"/>
         </w:rPr>
@@ -7698,7 +7683,7 @@
         <w:spacing w:after="0" w:line="240" w:lineRule="auto"/>
         <w:ind w:left="720"/>
         <w:rPr>
-          <w:rFonts w:ascii="Miriam Fixed" w:hAnsi="Miriam Fixed" w:cs="Miriam Fixed" w:hint="cs"/>
+          <w:rFonts w:ascii="Miriam Fixed" w:hAnsi="Miriam Fixed" w:cs="Miriam Fixed"/>
           <w:sz w:val="20"/>
           <w:highlight w:val="lightGray"/>
         </w:rPr>
@@ -7717,7 +7702,7 @@
         <w:spacing w:after="0" w:line="240" w:lineRule="auto"/>
         <w:ind w:left="720"/>
         <w:rPr>
-          <w:rFonts w:ascii="Miriam Fixed" w:hAnsi="Miriam Fixed" w:cs="Miriam Fixed" w:hint="cs"/>
+          <w:rFonts w:ascii="Miriam Fixed" w:hAnsi="Miriam Fixed" w:cs="Miriam Fixed"/>
           <w:sz w:val="20"/>
           <w:highlight w:val="lightGray"/>
         </w:rPr>
@@ -7754,7 +7739,7 @@
         <w:spacing w:after="0" w:line="240" w:lineRule="auto"/>
         <w:ind w:left="720"/>
         <w:rPr>
-          <w:rFonts w:ascii="Miriam Fixed" w:hAnsi="Miriam Fixed" w:cs="Miriam Fixed" w:hint="cs"/>
+          <w:rFonts w:ascii="Miriam Fixed" w:hAnsi="Miriam Fixed" w:cs="Miriam Fixed"/>
           <w:sz w:val="20"/>
           <w:highlight w:val="lightGray"/>
         </w:rPr>
@@ -7773,7 +7758,7 @@
         <w:spacing w:after="0" w:line="240" w:lineRule="auto"/>
         <w:ind w:left="720"/>
         <w:rPr>
-          <w:rFonts w:ascii="Miriam Fixed" w:hAnsi="Miriam Fixed" w:cs="Miriam Fixed" w:hint="cs"/>
+          <w:rFonts w:ascii="Miriam Fixed" w:hAnsi="Miriam Fixed" w:cs="Miriam Fixed"/>
           <w:sz w:val="20"/>
           <w:highlight w:val="lightGray"/>
         </w:rPr>
@@ -7792,7 +7777,7 @@
         <w:spacing w:after="0" w:line="240" w:lineRule="auto"/>
         <w:ind w:left="720"/>
         <w:rPr>
-          <w:rFonts w:ascii="Miriam Fixed" w:hAnsi="Miriam Fixed" w:cs="Miriam Fixed" w:hint="cs"/>
+          <w:rFonts w:ascii="Miriam Fixed" w:hAnsi="Miriam Fixed" w:cs="Miriam Fixed"/>
           <w:sz w:val="20"/>
           <w:highlight w:val="lightGray"/>
         </w:rPr>
@@ -7811,7 +7796,7 @@
         <w:spacing w:after="0" w:line="240" w:lineRule="auto"/>
         <w:ind w:left="720"/>
         <w:rPr>
-          <w:rFonts w:ascii="Miriam Fixed" w:hAnsi="Miriam Fixed" w:cs="Miriam Fixed" w:hint="cs"/>
+          <w:rFonts w:ascii="Miriam Fixed" w:hAnsi="Miriam Fixed" w:cs="Miriam Fixed"/>
           <w:sz w:val="20"/>
           <w:highlight w:val="lightGray"/>
         </w:rPr>
@@ -7830,7 +7815,7 @@
         <w:spacing w:after="0" w:line="240" w:lineRule="auto"/>
         <w:ind w:left="720"/>
         <w:rPr>
-          <w:rFonts w:ascii="Miriam Fixed" w:hAnsi="Miriam Fixed" w:cs="Miriam Fixed" w:hint="cs"/>
+          <w:rFonts w:ascii="Miriam Fixed" w:hAnsi="Miriam Fixed" w:cs="Miriam Fixed"/>
           <w:sz w:val="20"/>
           <w:highlight w:val="lightGray"/>
         </w:rPr>
@@ -7849,7 +7834,7 @@
         <w:spacing w:after="0" w:line="240" w:lineRule="auto"/>
         <w:ind w:left="720"/>
         <w:rPr>
-          <w:rFonts w:ascii="Miriam Fixed" w:hAnsi="Miriam Fixed" w:cs="Miriam Fixed" w:hint="cs"/>
+          <w:rFonts w:ascii="Miriam Fixed" w:hAnsi="Miriam Fixed" w:cs="Miriam Fixed"/>
           <w:sz w:val="20"/>
           <w:highlight w:val="lightGray"/>
         </w:rPr>
@@ -7868,7 +7853,7 @@
         <w:spacing w:after="0" w:line="240" w:lineRule="auto"/>
         <w:ind w:left="720"/>
         <w:rPr>
-          <w:rFonts w:ascii="Miriam Fixed" w:hAnsi="Miriam Fixed" w:cs="Miriam Fixed" w:hint="cs"/>
+          <w:rFonts w:ascii="Miriam Fixed" w:hAnsi="Miriam Fixed" w:cs="Miriam Fixed"/>
           <w:sz w:val="20"/>
           <w:highlight w:val="lightGray"/>
         </w:rPr>
@@ -7887,7 +7872,7 @@
         <w:spacing w:after="0" w:line="240" w:lineRule="auto"/>
         <w:ind w:left="720"/>
         <w:rPr>
-          <w:rFonts w:ascii="Miriam Fixed" w:hAnsi="Miriam Fixed" w:cs="Miriam Fixed" w:hint="cs"/>
+          <w:rFonts w:ascii="Miriam Fixed" w:hAnsi="Miriam Fixed" w:cs="Miriam Fixed"/>
           <w:sz w:val="20"/>
           <w:highlight w:val="lightGray"/>
         </w:rPr>
@@ -7906,7 +7891,7 @@
         <w:spacing w:after="0" w:line="240" w:lineRule="auto"/>
         <w:ind w:left="720"/>
         <w:rPr>
-          <w:rFonts w:ascii="Miriam Fixed" w:hAnsi="Miriam Fixed" w:cs="Miriam Fixed" w:hint="cs"/>
+          <w:rFonts w:ascii="Miriam Fixed" w:hAnsi="Miriam Fixed" w:cs="Miriam Fixed"/>
           <w:sz w:val="20"/>
           <w:highlight w:val="lightGray"/>
         </w:rPr>
@@ -7925,7 +7910,7 @@
         <w:spacing w:after="0" w:line="240" w:lineRule="auto"/>
         <w:ind w:left="720"/>
         <w:rPr>
-          <w:rFonts w:ascii="Miriam Fixed" w:hAnsi="Miriam Fixed" w:cs="Miriam Fixed" w:hint="cs"/>
+          <w:rFonts w:ascii="Miriam Fixed" w:hAnsi="Miriam Fixed" w:cs="Miriam Fixed"/>
           <w:sz w:val="20"/>
           <w:highlight w:val="lightGray"/>
         </w:rPr>
@@ -7962,7 +7947,7 @@
         <w:spacing w:after="0" w:line="240" w:lineRule="auto"/>
         <w:ind w:left="720"/>
         <w:rPr>
-          <w:rFonts w:ascii="Miriam Fixed" w:hAnsi="Miriam Fixed" w:cs="Miriam Fixed" w:hint="cs"/>
+          <w:rFonts w:ascii="Miriam Fixed" w:hAnsi="Miriam Fixed" w:cs="Miriam Fixed"/>
           <w:sz w:val="20"/>
           <w:highlight w:val="lightGray"/>
         </w:rPr>
@@ -7999,7 +7984,7 @@
         <w:spacing w:after="0" w:line="240" w:lineRule="auto"/>
         <w:ind w:left="720"/>
         <w:rPr>
-          <w:rFonts w:ascii="Miriam Fixed" w:hAnsi="Miriam Fixed" w:cs="Miriam Fixed" w:hint="cs"/>
+          <w:rFonts w:ascii="Miriam Fixed" w:hAnsi="Miriam Fixed" w:cs="Miriam Fixed"/>
           <w:sz w:val="20"/>
           <w:highlight w:val="lightGray"/>
         </w:rPr>
@@ -8036,7 +8021,7 @@
         <w:spacing w:after="0" w:line="240" w:lineRule="auto"/>
         <w:ind w:left="720"/>
         <w:rPr>
-          <w:rFonts w:ascii="Miriam Fixed" w:hAnsi="Miriam Fixed" w:cs="Miriam Fixed" w:hint="cs"/>
+          <w:rFonts w:ascii="Miriam Fixed" w:hAnsi="Miriam Fixed" w:cs="Miriam Fixed"/>
           <w:sz w:val="20"/>
           <w:highlight w:val="lightGray"/>
         </w:rPr>
@@ -8073,7 +8058,7 @@
         <w:spacing w:after="0" w:line="240" w:lineRule="auto"/>
         <w:ind w:left="720"/>
         <w:rPr>
-          <w:rFonts w:ascii="Miriam Fixed" w:hAnsi="Miriam Fixed" w:cs="Miriam Fixed" w:hint="cs"/>
+          <w:rFonts w:ascii="Miriam Fixed" w:hAnsi="Miriam Fixed" w:cs="Miriam Fixed"/>
           <w:sz w:val="20"/>
           <w:highlight w:val="lightGray"/>
         </w:rPr>
@@ -8128,7 +8113,7 @@
         <w:spacing w:after="0" w:line="240" w:lineRule="auto"/>
         <w:ind w:left="720"/>
         <w:rPr>
-          <w:rFonts w:ascii="Miriam Fixed" w:hAnsi="Miriam Fixed" w:cs="Miriam Fixed" w:hint="cs"/>
+          <w:rFonts w:ascii="Miriam Fixed" w:hAnsi="Miriam Fixed" w:cs="Miriam Fixed"/>
           <w:sz w:val="20"/>
           <w:highlight w:val="lightGray"/>
         </w:rPr>
@@ -8184,7 +8169,7 @@
         <w:spacing w:after="0" w:line="240" w:lineRule="auto"/>
         <w:ind w:left="720"/>
         <w:rPr>
-          <w:rFonts w:ascii="Miriam Fixed" w:hAnsi="Miriam Fixed" w:cs="Miriam Fixed" w:hint="cs"/>
+          <w:rFonts w:ascii="Miriam Fixed" w:hAnsi="Miriam Fixed" w:cs="Miriam Fixed"/>
           <w:sz w:val="20"/>
           <w:highlight w:val="lightGray"/>
         </w:rPr>
@@ -8221,7 +8206,7 @@
         <w:spacing w:after="0" w:line="240" w:lineRule="auto"/>
         <w:ind w:left="720"/>
         <w:rPr>
-          <w:rFonts w:ascii="Miriam Fixed" w:hAnsi="Miriam Fixed" w:cs="Miriam Fixed" w:hint="cs"/>
+          <w:rFonts w:ascii="Miriam Fixed" w:hAnsi="Miriam Fixed" w:cs="Miriam Fixed"/>
           <w:sz w:val="20"/>
           <w:highlight w:val="lightGray"/>
         </w:rPr>
@@ -8268,7 +8253,7 @@
         <w:spacing w:after="0" w:line="240" w:lineRule="auto"/>
         <w:ind w:left="720"/>
         <w:rPr>
-          <w:rFonts w:ascii="Miriam Fixed" w:hAnsi="Miriam Fixed" w:cs="Miriam Fixed" w:hint="cs"/>
+          <w:rFonts w:ascii="Miriam Fixed" w:hAnsi="Miriam Fixed" w:cs="Miriam Fixed"/>
           <w:sz w:val="20"/>
           <w:highlight w:val="lightGray"/>
         </w:rPr>
@@ -8341,7 +8326,7 @@
         <w:spacing w:after="0" w:line="240" w:lineRule="auto"/>
         <w:ind w:left="720"/>
         <w:rPr>
-          <w:rFonts w:ascii="Miriam Fixed" w:hAnsi="Miriam Fixed" w:cs="Miriam Fixed" w:hint="cs"/>
+          <w:rFonts w:ascii="Miriam Fixed" w:hAnsi="Miriam Fixed" w:cs="Miriam Fixed"/>
           <w:sz w:val="20"/>
           <w:highlight w:val="lightGray"/>
         </w:rPr>
@@ -8378,7 +8363,7 @@
         <w:spacing w:after="0" w:line="240" w:lineRule="auto"/>
         <w:ind w:left="720"/>
         <w:rPr>
-          <w:rFonts w:ascii="Miriam Fixed" w:hAnsi="Miriam Fixed" w:cs="Miriam Fixed" w:hint="cs"/>
+          <w:rFonts w:ascii="Miriam Fixed" w:hAnsi="Miriam Fixed" w:cs="Miriam Fixed"/>
           <w:sz w:val="20"/>
           <w:highlight w:val="lightGray"/>
         </w:rPr>
@@ -8415,7 +8400,7 @@
         <w:spacing w:after="0" w:line="240" w:lineRule="auto"/>
         <w:ind w:left="720"/>
         <w:rPr>
-          <w:rFonts w:ascii="Miriam Fixed" w:hAnsi="Miriam Fixed" w:cs="Miriam Fixed" w:hint="cs"/>
+          <w:rFonts w:ascii="Miriam Fixed" w:hAnsi="Miriam Fixed" w:cs="Miriam Fixed"/>
           <w:sz w:val="20"/>
           <w:highlight w:val="lightGray"/>
         </w:rPr>
@@ -8452,7 +8437,7 @@
         <w:spacing w:after="0" w:line="240" w:lineRule="auto"/>
         <w:ind w:left="720"/>
         <w:rPr>
-          <w:rFonts w:ascii="Miriam Fixed" w:hAnsi="Miriam Fixed" w:cs="Miriam Fixed" w:hint="cs"/>
+          <w:rFonts w:ascii="Miriam Fixed" w:hAnsi="Miriam Fixed" w:cs="Miriam Fixed"/>
           <w:sz w:val="20"/>
           <w:highlight w:val="lightGray"/>
         </w:rPr>
@@ -8471,7 +8456,7 @@
         <w:spacing w:after="0" w:line="240" w:lineRule="auto"/>
         <w:ind w:left="720"/>
         <w:rPr>
-          <w:rFonts w:ascii="Miriam Fixed" w:hAnsi="Miriam Fixed" w:cs="Miriam Fixed" w:hint="cs"/>
+          <w:rFonts w:ascii="Miriam Fixed" w:hAnsi="Miriam Fixed" w:cs="Miriam Fixed"/>
           <w:sz w:val="20"/>
           <w:highlight w:val="lightGray"/>
         </w:rPr>
@@ -8490,7 +8475,7 @@
         <w:spacing w:after="0" w:line="240" w:lineRule="auto"/>
         <w:ind w:left="720"/>
         <w:rPr>
-          <w:rFonts w:ascii="Miriam Fixed" w:hAnsi="Miriam Fixed" w:cs="Miriam Fixed" w:hint="cs"/>
+          <w:rFonts w:ascii="Miriam Fixed" w:hAnsi="Miriam Fixed" w:cs="Miriam Fixed"/>
           <w:sz w:val="20"/>
           <w:highlight w:val="lightGray"/>
         </w:rPr>
@@ -8509,7 +8494,7 @@
         <w:spacing w:after="0" w:line="240" w:lineRule="auto"/>
         <w:ind w:left="720"/>
         <w:rPr>
-          <w:rFonts w:ascii="Miriam Fixed" w:hAnsi="Miriam Fixed" w:cs="Miriam Fixed" w:hint="cs"/>
+          <w:rFonts w:ascii="Miriam Fixed" w:hAnsi="Miriam Fixed" w:cs="Miriam Fixed"/>
           <w:sz w:val="20"/>
           <w:highlight w:val="lightGray"/>
         </w:rPr>
@@ -8528,7 +8513,7 @@
         <w:spacing w:after="0" w:line="240" w:lineRule="auto"/>
         <w:ind w:left="720"/>
         <w:rPr>
-          <w:rFonts w:ascii="Miriam Fixed" w:hAnsi="Miriam Fixed" w:cs="Miriam Fixed" w:hint="cs"/>
+          <w:rFonts w:ascii="Miriam Fixed" w:hAnsi="Miriam Fixed" w:cs="Miriam Fixed"/>
           <w:sz w:val="20"/>
           <w:highlight w:val="lightGray"/>
         </w:rPr>
@@ -8547,7 +8532,7 @@
         <w:spacing w:after="0" w:line="240" w:lineRule="auto"/>
         <w:ind w:left="720"/>
         <w:rPr>
-          <w:rFonts w:ascii="Miriam Fixed" w:hAnsi="Miriam Fixed" w:cs="Miriam Fixed" w:hint="cs"/>
+          <w:rFonts w:ascii="Miriam Fixed" w:hAnsi="Miriam Fixed" w:cs="Miriam Fixed"/>
           <w:sz w:val="20"/>
           <w:highlight w:val="lightGray"/>
         </w:rPr>
@@ -8566,7 +8551,7 @@
         <w:spacing w:after="0" w:line="240" w:lineRule="auto"/>
         <w:ind w:left="720"/>
         <w:rPr>
-          <w:rFonts w:ascii="Miriam Fixed" w:hAnsi="Miriam Fixed" w:cs="Miriam Fixed" w:hint="cs"/>
+          <w:rFonts w:ascii="Miriam Fixed" w:hAnsi="Miriam Fixed" w:cs="Miriam Fixed"/>
           <w:sz w:val="20"/>
           <w:highlight w:val="lightGray"/>
         </w:rPr>
@@ -8585,7 +8570,7 @@
         <w:spacing w:after="0" w:line="240" w:lineRule="auto"/>
         <w:ind w:left="720"/>
         <w:rPr>
-          <w:rFonts w:ascii="Miriam Fixed" w:hAnsi="Miriam Fixed" w:cs="Miriam Fixed" w:hint="cs"/>
+          <w:rFonts w:ascii="Miriam Fixed" w:hAnsi="Miriam Fixed" w:cs="Miriam Fixed"/>
           <w:sz w:val="20"/>
           <w:highlight w:val="lightGray"/>
         </w:rPr>
@@ -8604,7 +8589,7 @@
         <w:spacing w:after="0" w:line="240" w:lineRule="auto"/>
         <w:ind w:left="720"/>
         <w:rPr>
-          <w:rFonts w:ascii="Miriam Fixed" w:hAnsi="Miriam Fixed" w:cs="Miriam Fixed" w:hint="cs"/>
+          <w:rFonts w:ascii="Miriam Fixed" w:hAnsi="Miriam Fixed" w:cs="Miriam Fixed"/>
           <w:sz w:val="20"/>
           <w:highlight w:val="lightGray"/>
         </w:rPr>
@@ -8623,7 +8608,7 @@
         <w:spacing w:after="0" w:line="240" w:lineRule="auto"/>
         <w:ind w:left="720"/>
         <w:rPr>
-          <w:rFonts w:ascii="Miriam Fixed" w:hAnsi="Miriam Fixed" w:cs="Miriam Fixed" w:hint="cs"/>
+          <w:rFonts w:ascii="Miriam Fixed" w:hAnsi="Miriam Fixed" w:cs="Miriam Fixed"/>
           <w:sz w:val="20"/>
           <w:highlight w:val="lightGray"/>
         </w:rPr>
@@ -8642,7 +8627,7 @@
         <w:spacing w:after="0" w:line="240" w:lineRule="auto"/>
         <w:ind w:left="720"/>
         <w:rPr>
-          <w:rFonts w:ascii="Miriam Fixed" w:hAnsi="Miriam Fixed" w:cs="Miriam Fixed" w:hint="cs"/>
+          <w:rFonts w:ascii="Miriam Fixed" w:hAnsi="Miriam Fixed" w:cs="Miriam Fixed"/>
           <w:sz w:val="20"/>
           <w:highlight w:val="lightGray"/>
         </w:rPr>
@@ -8661,7 +8646,7 @@
         <w:spacing w:after="0" w:line="240" w:lineRule="auto"/>
         <w:ind w:left="720"/>
         <w:rPr>
-          <w:rFonts w:ascii="Miriam Fixed" w:hAnsi="Miriam Fixed" w:cs="Miriam Fixed" w:hint="cs"/>
+          <w:rFonts w:ascii="Miriam Fixed" w:hAnsi="Miriam Fixed" w:cs="Miriam Fixed"/>
           <w:sz w:val="20"/>
           <w:highlight w:val="lightGray"/>
         </w:rPr>
@@ -8680,7 +8665,7 @@
         <w:spacing w:after="0" w:line="240" w:lineRule="auto"/>
         <w:ind w:left="720"/>
         <w:rPr>
-          <w:rFonts w:ascii="Miriam Fixed" w:hAnsi="Miriam Fixed" w:cs="Miriam Fixed" w:hint="cs"/>
+          <w:rFonts w:ascii="Miriam Fixed" w:hAnsi="Miriam Fixed" w:cs="Miriam Fixed"/>
           <w:sz w:val="20"/>
           <w:highlight w:val="lightGray"/>
         </w:rPr>
@@ -8699,7 +8684,7 @@
         <w:spacing w:after="0" w:line="240" w:lineRule="auto"/>
         <w:ind w:left="720"/>
         <w:rPr>
-          <w:rFonts w:ascii="Miriam Fixed" w:hAnsi="Miriam Fixed" w:cs="Miriam Fixed" w:hint="cs"/>
+          <w:rFonts w:ascii="Miriam Fixed" w:hAnsi="Miriam Fixed" w:cs="Miriam Fixed"/>
           <w:sz w:val="20"/>
           <w:highlight w:val="lightGray"/>
         </w:rPr>
@@ -8718,7 +8703,7 @@
         <w:spacing w:after="0" w:line="240" w:lineRule="auto"/>
         <w:ind w:left="720"/>
         <w:rPr>
-          <w:rFonts w:ascii="Miriam Fixed" w:hAnsi="Miriam Fixed" w:cs="Miriam Fixed" w:hint="cs"/>
+          <w:rFonts w:ascii="Miriam Fixed" w:hAnsi="Miriam Fixed" w:cs="Miriam Fixed"/>
           <w:sz w:val="20"/>
           <w:highlight w:val="lightGray"/>
         </w:rPr>
@@ -8737,7 +8722,7 @@
         <w:spacing w:after="0" w:line="240" w:lineRule="auto"/>
         <w:ind w:left="720"/>
         <w:rPr>
-          <w:rFonts w:ascii="Miriam Fixed" w:hAnsi="Miriam Fixed" w:cs="Miriam Fixed" w:hint="cs"/>
+          <w:rFonts w:ascii="Miriam Fixed" w:hAnsi="Miriam Fixed" w:cs="Miriam Fixed"/>
           <w:sz w:val="20"/>
           <w:highlight w:val="lightGray"/>
         </w:rPr>
@@ -8754,17 +8739,12 @@
     <w:p>
       <w:pPr>
         <w:rPr>
-          <w:rFonts w:ascii="Miriam Fixed" w:hAnsi="Miriam Fixed" w:cs="Miriam Fixed" w:hint="cs"/>
-          <w:sz w:val="20"/>
-        </w:rPr>
-      </w:pPr>
-    </w:p>
-    <w:p>
-      <w:pPr>
-        <w:rPr>
-          <w:rFonts w:hint="cs"/>
-        </w:rPr>
-      </w:pPr>
+          <w:rFonts w:ascii="Miriam Fixed" w:hAnsi="Miriam Fixed" w:cs="Miriam Fixed"/>
+          <w:sz w:val="20"/>
+        </w:rPr>
+      </w:pPr>
+    </w:p>
+    <w:p>
       <w:r>
         <w:rPr>
           <w:sz w:val="32"/>
@@ -8930,9 +8910,6 @@
       <w:pPr>
         <w:spacing w:after="0" w:line="240" w:lineRule="auto"/>
         <w:ind w:left="720"/>
-        <w:rPr>
-          <w:rFonts w:hint="cs"/>
-        </w:rPr>
       </w:pPr>
       <w:r>
         <w:rPr>
@@ -9212,7 +9189,13 @@
         <w:rPr>
           <w:sz w:val="40"/>
         </w:rPr>
-        <w:t>Part 2: localhost Serverless + Microservice &amp; The NEW Backend Paradigm</w:t>
+        <w:t>Next</w:t>
+      </w:r>
+      <w:r>
+        <w:rPr>
+          <w:sz w:val="40"/>
+        </w:rPr>
+        <w:t>: Serverless + Microservice &amp; The NEW Backend Paradigm</w:t>
       </w:r>
     </w:p>
     <w:p>
@@ -9224,18 +9207,16 @@
         </w:numPr>
       </w:pPr>
       <w:r>
-        <w:t xml:space="preserve">Part 2: How </w:t>
-      </w:r>
-      <w:proofErr w:type="gramStart"/>
-      <w:r>
-        <w:t>To</w:t>
-      </w:r>
-      <w:proofErr w:type="gramEnd"/>
-      <w:r>
-        <w:t xml:space="preserve"> Configure Your Serverless Backend API</w:t>
+        <w:t xml:space="preserve">Part 2: </w:t>
+      </w:r>
+      <w:r>
+        <w:t>Confi</w:t>
       </w:r>
       <w:bookmarkStart w:id="0" w:name="_GoBack"/>
       <w:bookmarkEnd w:id="0"/>
+      <w:r>
+        <w:t>gure A Serverless Backend on AWS</w:t>
+      </w:r>
     </w:p>
     <w:sectPr>
       <w:pgSz w:w="12240" w:h="15840"/>
@@ -9478,17 +9459,17 @@
   <w:abstractNum w:abstractNumId="2" w15:restartNumberingAfterBreak="0">
     <w:nsid w:val="1BE67D00"/>
     <w:multiLevelType w:val="hybridMultilevel"/>
-    <w:tmpl w:val="C6B218AA"/>
-    <w:lvl w:ilvl="0" w:tplc="04090001">
-      <w:start w:val="1"/>
-      <w:numFmt w:val="bullet"/>
-      <w:lvlText w:val=""/>
+    <w:tmpl w:val="041C270A"/>
+    <w:lvl w:ilvl="0" w:tplc="04090009">
+      <w:start w:val="1"/>
+      <w:numFmt w:val="bullet"/>
+      <w:lvlText w:val=""/>
       <w:lvlJc w:val="left"/>
       <w:pPr>
         <w:ind w:left="720" w:hanging="360"/>
       </w:pPr>
       <w:rPr>
-        <w:rFonts w:ascii="Symbol" w:hAnsi="Symbol" w:hint="default"/>
+        <w:rFonts w:ascii="Wingdings" w:hAnsi="Wingdings" w:hint="default"/>
       </w:rPr>
     </w:lvl>
     <w:lvl w:ilvl="1" w:tplc="04090003">
@@ -10824,39 +10805,12 @@
   </w:abstractNum>
   <w:num w:numId="1">
     <w:abstractNumId w:val="3"/>
-    <w:lvlOverride w:ilvl="0"/>
-    <w:lvlOverride w:ilvl="1"/>
-    <w:lvlOverride w:ilvl="2"/>
-    <w:lvlOverride w:ilvl="3"/>
-    <w:lvlOverride w:ilvl="4"/>
-    <w:lvlOverride w:ilvl="5"/>
-    <w:lvlOverride w:ilvl="6"/>
-    <w:lvlOverride w:ilvl="7"/>
-    <w:lvlOverride w:ilvl="8"/>
   </w:num>
   <w:num w:numId="2">
     <w:abstractNumId w:val="9"/>
-    <w:lvlOverride w:ilvl="0"/>
-    <w:lvlOverride w:ilvl="1"/>
-    <w:lvlOverride w:ilvl="2"/>
-    <w:lvlOverride w:ilvl="3"/>
-    <w:lvlOverride w:ilvl="4"/>
-    <w:lvlOverride w:ilvl="5"/>
-    <w:lvlOverride w:ilvl="6"/>
-    <w:lvlOverride w:ilvl="7"/>
-    <w:lvlOverride w:ilvl="8"/>
   </w:num>
   <w:num w:numId="3">
     <w:abstractNumId w:val="7"/>
-    <w:lvlOverride w:ilvl="0"/>
-    <w:lvlOverride w:ilvl="1"/>
-    <w:lvlOverride w:ilvl="2"/>
-    <w:lvlOverride w:ilvl="3"/>
-    <w:lvlOverride w:ilvl="4"/>
-    <w:lvlOverride w:ilvl="5"/>
-    <w:lvlOverride w:ilvl="6"/>
-    <w:lvlOverride w:ilvl="7"/>
-    <w:lvlOverride w:ilvl="8"/>
   </w:num>
   <w:num w:numId="4">
     <w:abstractNumId w:val="5"/>
@@ -10874,99 +10828,27 @@
   </w:num>
   <w:num w:numId="5">
     <w:abstractNumId w:val="8"/>
-    <w:lvlOverride w:ilvl="0"/>
-    <w:lvlOverride w:ilvl="1"/>
-    <w:lvlOverride w:ilvl="2"/>
-    <w:lvlOverride w:ilvl="3"/>
-    <w:lvlOverride w:ilvl="4"/>
-    <w:lvlOverride w:ilvl="5"/>
-    <w:lvlOverride w:ilvl="6"/>
-    <w:lvlOverride w:ilvl="7"/>
-    <w:lvlOverride w:ilvl="8"/>
   </w:num>
   <w:num w:numId="6">
     <w:abstractNumId w:val="6"/>
-    <w:lvlOverride w:ilvl="0"/>
-    <w:lvlOverride w:ilvl="1"/>
-    <w:lvlOverride w:ilvl="2"/>
-    <w:lvlOverride w:ilvl="3"/>
-    <w:lvlOverride w:ilvl="4"/>
-    <w:lvlOverride w:ilvl="5"/>
-    <w:lvlOverride w:ilvl="6"/>
-    <w:lvlOverride w:ilvl="7"/>
-    <w:lvlOverride w:ilvl="8"/>
   </w:num>
   <w:num w:numId="7">
     <w:abstractNumId w:val="0"/>
-    <w:lvlOverride w:ilvl="0"/>
-    <w:lvlOverride w:ilvl="1"/>
-    <w:lvlOverride w:ilvl="2"/>
-    <w:lvlOverride w:ilvl="3"/>
-    <w:lvlOverride w:ilvl="4"/>
-    <w:lvlOverride w:ilvl="5"/>
-    <w:lvlOverride w:ilvl="6"/>
-    <w:lvlOverride w:ilvl="7"/>
-    <w:lvlOverride w:ilvl="8"/>
   </w:num>
   <w:num w:numId="8">
     <w:abstractNumId w:val="10"/>
-    <w:lvlOverride w:ilvl="0"/>
-    <w:lvlOverride w:ilvl="1"/>
-    <w:lvlOverride w:ilvl="2"/>
-    <w:lvlOverride w:ilvl="3"/>
-    <w:lvlOverride w:ilvl="4"/>
-    <w:lvlOverride w:ilvl="5"/>
-    <w:lvlOverride w:ilvl="6"/>
-    <w:lvlOverride w:ilvl="7"/>
-    <w:lvlOverride w:ilvl="8"/>
   </w:num>
   <w:num w:numId="9">
     <w:abstractNumId w:val="13"/>
-    <w:lvlOverride w:ilvl="0"/>
-    <w:lvlOverride w:ilvl="1"/>
-    <w:lvlOverride w:ilvl="2"/>
-    <w:lvlOverride w:ilvl="3"/>
-    <w:lvlOverride w:ilvl="4"/>
-    <w:lvlOverride w:ilvl="5"/>
-    <w:lvlOverride w:ilvl="6"/>
-    <w:lvlOverride w:ilvl="7"/>
-    <w:lvlOverride w:ilvl="8"/>
   </w:num>
   <w:num w:numId="10">
     <w:abstractNumId w:val="1"/>
-    <w:lvlOverride w:ilvl="0"/>
-    <w:lvlOverride w:ilvl="1"/>
-    <w:lvlOverride w:ilvl="2"/>
-    <w:lvlOverride w:ilvl="3"/>
-    <w:lvlOverride w:ilvl="4"/>
-    <w:lvlOverride w:ilvl="5"/>
-    <w:lvlOverride w:ilvl="6"/>
-    <w:lvlOverride w:ilvl="7"/>
-    <w:lvlOverride w:ilvl="8"/>
   </w:num>
   <w:num w:numId="11">
     <w:abstractNumId w:val="12"/>
-    <w:lvlOverride w:ilvl="0"/>
-    <w:lvlOverride w:ilvl="1"/>
-    <w:lvlOverride w:ilvl="2"/>
-    <w:lvlOverride w:ilvl="3"/>
-    <w:lvlOverride w:ilvl="4"/>
-    <w:lvlOverride w:ilvl="5"/>
-    <w:lvlOverride w:ilvl="6"/>
-    <w:lvlOverride w:ilvl="7"/>
-    <w:lvlOverride w:ilvl="8"/>
   </w:num>
   <w:num w:numId="12">
     <w:abstractNumId w:val="11"/>
-    <w:lvlOverride w:ilvl="0"/>
-    <w:lvlOverride w:ilvl="1"/>
-    <w:lvlOverride w:ilvl="2"/>
-    <w:lvlOverride w:ilvl="3"/>
-    <w:lvlOverride w:ilvl="4"/>
-    <w:lvlOverride w:ilvl="5"/>
-    <w:lvlOverride w:ilvl="6"/>
-    <w:lvlOverride w:ilvl="7"/>
-    <w:lvlOverride w:ilvl="8"/>
   </w:num>
   <w:num w:numId="13">
     <w:abstractNumId w:val="4"/>
@@ -10986,15 +10868,9 @@
   </w:num>
   <w:num w:numId="14">
     <w:abstractNumId w:val="2"/>
-    <w:lvlOverride w:ilvl="0"/>
-    <w:lvlOverride w:ilvl="1"/>
-    <w:lvlOverride w:ilvl="2"/>
-    <w:lvlOverride w:ilvl="3"/>
-    <w:lvlOverride w:ilvl="4"/>
-    <w:lvlOverride w:ilvl="5"/>
-    <w:lvlOverride w:ilvl="6"/>
-    <w:lvlOverride w:ilvl="7"/>
-    <w:lvlOverride w:ilvl="8"/>
+  </w:num>
+  <w:num w:numId="15">
+    <w:abstractNumId w:val="4"/>
   </w:num>
 </w:numbering>
 </file>
@@ -11122,6 +10998,7 @@
     <w:lsdException w:name="HTML Sample" w:semiHidden="1" w:unhideWhenUsed="1"/>
     <w:lsdException w:name="HTML Typewriter" w:semiHidden="1" w:unhideWhenUsed="1"/>
     <w:lsdException w:name="HTML Variable" w:semiHidden="1" w:unhideWhenUsed="1"/>
+    <w:lsdException w:name="Normal Table" w:semiHidden="1" w:unhideWhenUsed="1"/>
     <w:lsdException w:name="annotation subject" w:semiHidden="1" w:unhideWhenUsed="1"/>
     <w:lsdException w:name="No List" w:semiHidden="1" w:unhideWhenUsed="1"/>
     <w:lsdException w:name="Outline List 1" w:semiHidden="1" w:unhideWhenUsed="1"/>
@@ -11168,8 +11045,10 @@
     <w:lsdException w:name="Table Subtle 2" w:semiHidden="1" w:unhideWhenUsed="1"/>
     <w:lsdException w:name="Table Web 1" w:semiHidden="1" w:unhideWhenUsed="1"/>
     <w:lsdException w:name="Table Web 2" w:semiHidden="1" w:unhideWhenUsed="1"/>
+    <w:lsdException w:name="Table Web 3" w:semiHidden="1" w:unhideWhenUsed="1"/>
     <w:lsdException w:name="Balloon Text" w:semiHidden="1" w:unhideWhenUsed="1"/>
     <w:lsdException w:name="Table Grid" w:uiPriority="39"/>
+    <w:lsdException w:name="Table Theme" w:semiHidden="1" w:unhideWhenUsed="1"/>
     <w:lsdException w:name="Placeholder Text" w:semiHidden="1"/>
     <w:lsdException w:name="No Spacing" w:uiPriority="1" w:qFormat="1"/>
     <w:lsdException w:name="Light Shading" w:uiPriority="60"/>

</xml_diff>